<commit_message>
readme.md e adições sobre git reset
</commit_message>
<xml_diff>
--- a/DP - 100 MS Cetified/04-Versionamento de código com Git e Git HUb/Vsiao Geral do Curso e Ferramentas.docx
+++ b/DP - 100 MS Cetified/04-Versionamento de código com Git e Git HUb/Vsiao Geral do Curso e Ferramentas.docx
@@ -13,59 +13,131 @@
         <w:rPr>
           <w:rFonts w:ascii="Arial" w:hAnsi="Arial"/>
         </w:rPr>
-        <w:t>Versionamento de código com Git e Git H</w:t>
-      </w:r>
-      <w:r>
-        <w:rPr>
-          <w:rFonts w:ascii="Arial" w:hAnsi="Arial"/>
-        </w:rPr>
-        <w:t>u</w:t>
-      </w:r>
-      <w:r>
-        <w:rPr>
-          <w:rFonts w:ascii="Arial" w:hAnsi="Arial"/>
-        </w:rPr>
-        <w:t>b</w:t>
-      </w:r>
-    </w:p>
-    <w:p>
-      <w:pPr>
-        <w:rPr>
-          <w:rFonts w:ascii="Arial" w:hAnsi="Arial"/>
-        </w:rPr>
-      </w:pPr>
-    </w:p>
-    <w:p>
-      <w:pPr>
-        <w:rPr>
-          <w:rFonts w:ascii="Arial" w:hAnsi="Arial"/>
-        </w:rPr>
-      </w:pPr>
-      <w:r>
-        <w:rPr>
-          <w:rFonts w:ascii="Arial" w:hAnsi="Arial"/>
-        </w:rPr>
-        <w:t>Introduzir ao versionamento de código com Git e Git hub</w:t>
-      </w:r>
-    </w:p>
-    <w:p>
-      <w:pPr>
-        <w:rPr>
-          <w:rFonts w:ascii="Arial" w:hAnsi="Arial"/>
-        </w:rPr>
-      </w:pPr>
-    </w:p>
-    <w:p>
-      <w:pPr>
-        <w:rPr>
-          <w:rFonts w:ascii="Arial" w:hAnsi="Arial"/>
-        </w:rPr>
-      </w:pPr>
-      <w:r>
-        <w:rPr>
-          <w:rFonts w:ascii="Arial" w:hAnsi="Arial"/>
-        </w:rPr>
-        <w:t xml:space="preserve">Conhecer as ferramentas Instalar, configurar e Autenticar, Primeiros Passos com Git e Git Hub Dicas e Materiais de Apoio </w:t>
+        <w:t xml:space="preserve">Versionamento de código com </w:t>
+      </w:r>
+      <w:proofErr w:type="spellStart"/>
+      <w:r>
+        <w:rPr>
+          <w:rFonts w:ascii="Arial" w:hAnsi="Arial"/>
+        </w:rPr>
+        <w:t>Git</w:t>
+      </w:r>
+      <w:proofErr w:type="spellEnd"/>
+      <w:r>
+        <w:rPr>
+          <w:rFonts w:ascii="Arial" w:hAnsi="Arial"/>
+        </w:rPr>
+        <w:t xml:space="preserve"> e </w:t>
+      </w:r>
+      <w:proofErr w:type="spellStart"/>
+      <w:r>
+        <w:rPr>
+          <w:rFonts w:ascii="Arial" w:hAnsi="Arial"/>
+        </w:rPr>
+        <w:t>Git</w:t>
+      </w:r>
+      <w:proofErr w:type="spellEnd"/>
+      <w:r>
+        <w:rPr>
+          <w:rFonts w:ascii="Arial" w:hAnsi="Arial"/>
+        </w:rPr>
+        <w:t xml:space="preserve"> Hub</w:t>
+      </w:r>
+    </w:p>
+    <w:p>
+      <w:pPr>
+        <w:rPr>
+          <w:rFonts w:ascii="Arial" w:hAnsi="Arial"/>
+        </w:rPr>
+      </w:pPr>
+    </w:p>
+    <w:p>
+      <w:pPr>
+        <w:rPr>
+          <w:rFonts w:ascii="Arial" w:hAnsi="Arial"/>
+        </w:rPr>
+      </w:pPr>
+      <w:r>
+        <w:rPr>
+          <w:rFonts w:ascii="Arial" w:hAnsi="Arial"/>
+        </w:rPr>
+        <w:t xml:space="preserve">Introduzir ao versionamento de código com </w:t>
+      </w:r>
+      <w:proofErr w:type="spellStart"/>
+      <w:r>
+        <w:rPr>
+          <w:rFonts w:ascii="Arial" w:hAnsi="Arial"/>
+        </w:rPr>
+        <w:t>Git</w:t>
+      </w:r>
+      <w:proofErr w:type="spellEnd"/>
+      <w:r>
+        <w:rPr>
+          <w:rFonts w:ascii="Arial" w:hAnsi="Arial"/>
+        </w:rPr>
+        <w:t xml:space="preserve"> e </w:t>
+      </w:r>
+      <w:proofErr w:type="spellStart"/>
+      <w:r>
+        <w:rPr>
+          <w:rFonts w:ascii="Arial" w:hAnsi="Arial"/>
+        </w:rPr>
+        <w:t>Git</w:t>
+      </w:r>
+      <w:proofErr w:type="spellEnd"/>
+      <w:r>
+        <w:rPr>
+          <w:rFonts w:ascii="Arial" w:hAnsi="Arial"/>
+        </w:rPr>
+        <w:t xml:space="preserve"> hub</w:t>
+      </w:r>
+    </w:p>
+    <w:p>
+      <w:pPr>
+        <w:rPr>
+          <w:rFonts w:ascii="Arial" w:hAnsi="Arial"/>
+        </w:rPr>
+      </w:pPr>
+    </w:p>
+    <w:p>
+      <w:pPr>
+        <w:rPr>
+          <w:rFonts w:ascii="Arial" w:hAnsi="Arial"/>
+        </w:rPr>
+      </w:pPr>
+      <w:r>
+        <w:rPr>
+          <w:rFonts w:ascii="Arial" w:hAnsi="Arial"/>
+        </w:rPr>
+        <w:t xml:space="preserve">Conhecer as ferramentas Instalar, configurar e Autenticar, Primeiros Passos com </w:t>
+      </w:r>
+      <w:proofErr w:type="spellStart"/>
+      <w:r>
+        <w:rPr>
+          <w:rFonts w:ascii="Arial" w:hAnsi="Arial"/>
+        </w:rPr>
+        <w:t>Git</w:t>
+      </w:r>
+      <w:proofErr w:type="spellEnd"/>
+      <w:r>
+        <w:rPr>
+          <w:rFonts w:ascii="Arial" w:hAnsi="Arial"/>
+        </w:rPr>
+        <w:t xml:space="preserve"> e </w:t>
+      </w:r>
+      <w:proofErr w:type="spellStart"/>
+      <w:r>
+        <w:rPr>
+          <w:rFonts w:ascii="Arial" w:hAnsi="Arial"/>
+        </w:rPr>
+        <w:t>Git</w:t>
+      </w:r>
+      <w:proofErr w:type="spellEnd"/>
+      <w:r>
+        <w:rPr>
+          <w:rFonts w:ascii="Arial" w:hAnsi="Arial"/>
+        </w:rPr>
+        <w:t xml:space="preserve"> Hub Dicas e Materiais de Apoio </w:t>
       </w:r>
     </w:p>
     <w:p>
@@ -123,11 +195,19 @@
           <w:rFonts w:ascii="Arial" w:hAnsi="Arial"/>
         </w:rPr>
       </w:pPr>
-      <w:r>
-        <w:rPr>
-          <w:rFonts w:ascii="Arial" w:hAnsi="Arial"/>
-        </w:rPr>
-        <w:t xml:space="preserve">Percuso </w:t>
+      <w:proofErr w:type="spellStart"/>
+      <w:r>
+        <w:rPr>
+          <w:rFonts w:ascii="Arial" w:hAnsi="Arial"/>
+        </w:rPr>
+        <w:t>Percuso</w:t>
+      </w:r>
+      <w:proofErr w:type="spellEnd"/>
+      <w:r>
+        <w:rPr>
+          <w:rFonts w:ascii="Arial" w:hAnsi="Arial"/>
+        </w:rPr>
+        <w:t xml:space="preserve"> </w:t>
       </w:r>
     </w:p>
     <w:p>
@@ -166,7 +246,35 @@
         <w:rPr>
           <w:rFonts w:ascii="Arial" w:hAnsi="Arial"/>
         </w:rPr>
-        <w:t>Primeiros passos com Git e Git Hub</w:t>
+        <w:t xml:space="preserve">Primeiros passos com </w:t>
+      </w:r>
+      <w:proofErr w:type="spellStart"/>
+      <w:r>
+        <w:rPr>
+          <w:rFonts w:ascii="Arial" w:hAnsi="Arial"/>
+        </w:rPr>
+        <w:t>Git</w:t>
+      </w:r>
+      <w:proofErr w:type="spellEnd"/>
+      <w:r>
+        <w:rPr>
+          <w:rFonts w:ascii="Arial" w:hAnsi="Arial"/>
+        </w:rPr>
+        <w:t xml:space="preserve"> e </w:t>
+      </w:r>
+      <w:proofErr w:type="spellStart"/>
+      <w:r>
+        <w:rPr>
+          <w:rFonts w:ascii="Arial" w:hAnsi="Arial"/>
+        </w:rPr>
+        <w:t>Git</w:t>
+      </w:r>
+      <w:proofErr w:type="spellEnd"/>
+      <w:r>
+        <w:rPr>
+          <w:rFonts w:ascii="Arial" w:hAnsi="Arial"/>
+        </w:rPr>
+        <w:t xml:space="preserve"> Hub</w:t>
       </w:r>
     </w:p>
     <w:p>
@@ -281,7 +389,21 @@
         <w:rPr>
           <w:rFonts w:ascii="Arial" w:hAnsi="Arial"/>
         </w:rPr>
-        <w:t>Gerencia quais foram as alterações, a data, autor, etc;</w:t>
+        <w:t xml:space="preserve">Gerencia quais foram as alterações, a data, autor, </w:t>
+      </w:r>
+      <w:proofErr w:type="spellStart"/>
+      <w:r>
+        <w:rPr>
+          <w:rFonts w:ascii="Arial" w:hAnsi="Arial"/>
+        </w:rPr>
+        <w:t>etc</w:t>
+      </w:r>
+      <w:proofErr w:type="spellEnd"/>
+      <w:r>
+        <w:rPr>
+          <w:rFonts w:ascii="Arial" w:hAnsi="Arial"/>
+        </w:rPr>
+        <w:t>;</w:t>
       </w:r>
     </w:p>
     <w:p>
@@ -343,7 +465,21 @@
         <w:rPr>
           <w:rFonts w:ascii="Arial" w:hAnsi="Arial"/>
         </w:rPr>
-        <w:t xml:space="preserve">VCS Centralizado (CVCS); -&gt; CVS, Subversion. </w:t>
+        <w:t xml:space="preserve">VCS Centralizado (CVCS); -&gt; CVS, </w:t>
+      </w:r>
+      <w:proofErr w:type="spellStart"/>
+      <w:r>
+        <w:rPr>
+          <w:rFonts w:ascii="Arial" w:hAnsi="Arial"/>
+        </w:rPr>
+        <w:t>Subversion</w:t>
+      </w:r>
+      <w:proofErr w:type="spellEnd"/>
+      <w:r>
+        <w:rPr>
+          <w:rFonts w:ascii="Arial" w:hAnsi="Arial"/>
+        </w:rPr>
+        <w:t xml:space="preserve">. </w:t>
       </w:r>
     </w:p>
     <w:p>
@@ -361,7 +497,35 @@
         <w:rPr>
           <w:rFonts w:ascii="Arial" w:hAnsi="Arial"/>
         </w:rPr>
-        <w:t xml:space="preserve">VCS Distribuídos (DVCS); - &gt; Git, Mercurial </w:t>
+        <w:t xml:space="preserve">VCS Distribuídos (DVCS); - &gt; </w:t>
+      </w:r>
+      <w:proofErr w:type="spellStart"/>
+      <w:r>
+        <w:rPr>
+          <w:rFonts w:ascii="Arial" w:hAnsi="Arial"/>
+        </w:rPr>
+        <w:t>Git</w:t>
+      </w:r>
+      <w:proofErr w:type="spellEnd"/>
+      <w:r>
+        <w:rPr>
+          <w:rFonts w:ascii="Arial" w:hAnsi="Arial"/>
+        </w:rPr>
+        <w:t xml:space="preserve">, </w:t>
+      </w:r>
+      <w:proofErr w:type="gramStart"/>
+      <w:r>
+        <w:rPr>
+          <w:rFonts w:ascii="Arial" w:hAnsi="Arial"/>
+        </w:rPr>
+        <w:t>Mercurial</w:t>
+      </w:r>
+      <w:proofErr w:type="gramEnd"/>
+      <w:r>
+        <w:rPr>
+          <w:rFonts w:ascii="Arial" w:hAnsi="Arial"/>
+        </w:rPr>
+        <w:t xml:space="preserve"> </w:t>
       </w:r>
     </w:p>
     <w:p>
@@ -495,19 +659,7 @@
         <w:rPr>
           <w:rFonts w:ascii="Arial" w:hAnsi="Arial"/>
         </w:rPr>
-        <w:t xml:space="preserve">O </w:t>
-      </w:r>
-      <w:r>
-        <w:rPr>
-          <w:rFonts w:ascii="Arial" w:hAnsi="Arial"/>
-        </w:rPr>
-        <w:t>VCS Distribuídos (DVCS)</w:t>
-      </w:r>
-      <w:r>
-        <w:rPr>
-          <w:rFonts w:ascii="Arial" w:hAnsi="Arial"/>
-        </w:rPr>
-        <w:t xml:space="preserve">, clona o repositório completo, o que inclui o histórico de versões. </w:t>
+        <w:t xml:space="preserve">O VCS Distribuídos (DVCS), clona o repositório completo, o que inclui o histórico de versões. </w:t>
       </w:r>
     </w:p>
     <w:p>
@@ -635,8 +787,16 @@
           <w:rFonts w:ascii="Arial" w:hAnsi="Arial"/>
         </w:rPr>
         <w:lastRenderedPageBreak/>
-        <w:t>O que é Git</w:t>
-      </w:r>
+        <w:t xml:space="preserve">O que é </w:t>
+      </w:r>
+      <w:proofErr w:type="spellStart"/>
+      <w:r>
+        <w:rPr>
+          <w:rFonts w:ascii="Arial" w:hAnsi="Arial"/>
+        </w:rPr>
+        <w:t>Git</w:t>
+      </w:r>
+      <w:proofErr w:type="spellEnd"/>
     </w:p>
     <w:p>
       <w:pPr>
@@ -666,7 +826,21 @@
         <w:rPr>
           <w:rFonts w:ascii="Arial" w:hAnsi="Arial"/>
         </w:rPr>
-        <w:t>Gratuito e Open Source (Código Aberto);</w:t>
+        <w:t xml:space="preserve">Gratuito e Open </w:t>
+      </w:r>
+      <w:proofErr w:type="spellStart"/>
+      <w:r>
+        <w:rPr>
+          <w:rFonts w:ascii="Arial" w:hAnsi="Arial"/>
+        </w:rPr>
+        <w:t>Source</w:t>
+      </w:r>
+      <w:proofErr w:type="spellEnd"/>
+      <w:r>
+        <w:rPr>
+          <w:rFonts w:ascii="Arial" w:hAnsi="Arial"/>
+        </w:rPr>
+        <w:t xml:space="preserve"> (Código Aberto);</w:t>
       </w:r>
     </w:p>
     <w:p>
@@ -684,7 +858,43 @@
         <w:rPr>
           <w:rFonts w:ascii="Arial" w:hAnsi="Arial"/>
         </w:rPr>
-        <w:t xml:space="preserve">Ramificação (Branching ) e fusões (merging) eficientes); </w:t>
+        <w:t>Ramificação (</w:t>
+      </w:r>
+      <w:proofErr w:type="spellStart"/>
+      <w:proofErr w:type="gramStart"/>
+      <w:r>
+        <w:rPr>
+          <w:rFonts w:ascii="Arial" w:hAnsi="Arial"/>
+        </w:rPr>
+        <w:t>Branching</w:t>
+      </w:r>
+      <w:proofErr w:type="spellEnd"/>
+      <w:r>
+        <w:rPr>
+          <w:rFonts w:ascii="Arial" w:hAnsi="Arial"/>
+        </w:rPr>
+        <w:t xml:space="preserve"> )</w:t>
+      </w:r>
+      <w:proofErr w:type="gramEnd"/>
+      <w:r>
+        <w:rPr>
+          <w:rFonts w:ascii="Arial" w:hAnsi="Arial"/>
+        </w:rPr>
+        <w:t xml:space="preserve"> e fusões (</w:t>
+      </w:r>
+      <w:proofErr w:type="spellStart"/>
+      <w:r>
+        <w:rPr>
+          <w:rFonts w:ascii="Arial" w:hAnsi="Arial"/>
+        </w:rPr>
+        <w:t>merging</w:t>
+      </w:r>
+      <w:proofErr w:type="spellEnd"/>
+      <w:r>
+        <w:rPr>
+          <w:rFonts w:ascii="Arial" w:hAnsi="Arial"/>
+        </w:rPr>
+        <w:t xml:space="preserve">) eficientes); </w:t>
       </w:r>
     </w:p>
     <w:p>
@@ -737,33 +947,125 @@
         <w:rPr>
           <w:rFonts w:ascii="Arial" w:hAnsi="Arial"/>
         </w:rPr>
-        <w:t>Breve histórico do Git</w:t>
-      </w:r>
-    </w:p>
-    <w:p>
-      <w:pPr>
-        <w:rPr>
-          <w:rFonts w:ascii="Arial" w:hAnsi="Arial"/>
-        </w:rPr>
-      </w:pPr>
-      <w:r>
-        <w:rPr>
-          <w:rFonts w:ascii="Arial" w:hAnsi="Arial"/>
-        </w:rPr>
-        <w:t xml:space="preserve">2002 -&gt; O projeto do núcleo (Kernel) do Linux, que é open source, começa a utilizar o bitkeeper, um DVCS proprietário; </w:t>
-      </w:r>
-    </w:p>
-    <w:p>
-      <w:pPr>
-        <w:rPr>
-          <w:rFonts w:ascii="Arial" w:hAnsi="Arial"/>
-        </w:rPr>
-      </w:pPr>
-      <w:r>
-        <w:rPr>
-          <w:rFonts w:ascii="Arial" w:hAnsi="Arial"/>
-        </w:rPr>
-        <w:t xml:space="preserve">2005 -&gt; Após conflitos com a comunidade, o BitKeeper recinde a licença gratuita. O que leva a Linux Torvalds, o criado do Linux,  e sua equipe desenvolverem sua própria ferramenta, o Git. </w:t>
+        <w:t xml:space="preserve">Breve histórico do </w:t>
+      </w:r>
+      <w:proofErr w:type="spellStart"/>
+      <w:r>
+        <w:rPr>
+          <w:rFonts w:ascii="Arial" w:hAnsi="Arial"/>
+        </w:rPr>
+        <w:t>Git</w:t>
+      </w:r>
+      <w:proofErr w:type="spellEnd"/>
+    </w:p>
+    <w:p>
+      <w:pPr>
+        <w:rPr>
+          <w:rFonts w:ascii="Arial" w:hAnsi="Arial"/>
+        </w:rPr>
+      </w:pPr>
+      <w:r>
+        <w:rPr>
+          <w:rFonts w:ascii="Arial" w:hAnsi="Arial"/>
+        </w:rPr>
+        <w:t xml:space="preserve">2002 -&gt; O projeto do núcleo (Kernel) do Linux, que é open </w:t>
+      </w:r>
+      <w:proofErr w:type="spellStart"/>
+      <w:r>
+        <w:rPr>
+          <w:rFonts w:ascii="Arial" w:hAnsi="Arial"/>
+        </w:rPr>
+        <w:t>source</w:t>
+      </w:r>
+      <w:proofErr w:type="spellEnd"/>
+      <w:r>
+        <w:rPr>
+          <w:rFonts w:ascii="Arial" w:hAnsi="Arial"/>
+        </w:rPr>
+        <w:t xml:space="preserve">, começa a utilizar o </w:t>
+      </w:r>
+      <w:proofErr w:type="spellStart"/>
+      <w:r>
+        <w:rPr>
+          <w:rFonts w:ascii="Arial" w:hAnsi="Arial"/>
+        </w:rPr>
+        <w:t>bitkeeper</w:t>
+      </w:r>
+      <w:proofErr w:type="spellEnd"/>
+      <w:r>
+        <w:rPr>
+          <w:rFonts w:ascii="Arial" w:hAnsi="Arial"/>
+        </w:rPr>
+        <w:t xml:space="preserve">, um DVCS proprietário; </w:t>
+      </w:r>
+    </w:p>
+    <w:p>
+      <w:pPr>
+        <w:rPr>
+          <w:rFonts w:ascii="Arial" w:hAnsi="Arial"/>
+        </w:rPr>
+      </w:pPr>
+      <w:r>
+        <w:rPr>
+          <w:rFonts w:ascii="Arial" w:hAnsi="Arial"/>
+        </w:rPr>
+        <w:t xml:space="preserve">2005 -&gt; Após conflitos com a comunidade, o </w:t>
+      </w:r>
+      <w:proofErr w:type="spellStart"/>
+      <w:r>
+        <w:rPr>
+          <w:rFonts w:ascii="Arial" w:hAnsi="Arial"/>
+        </w:rPr>
+        <w:t>BitKeeper</w:t>
+      </w:r>
+      <w:proofErr w:type="spellEnd"/>
+      <w:r>
+        <w:rPr>
+          <w:rFonts w:ascii="Arial" w:hAnsi="Arial"/>
+        </w:rPr>
+        <w:t xml:space="preserve"> </w:t>
+      </w:r>
+      <w:proofErr w:type="spellStart"/>
+      <w:r>
+        <w:rPr>
+          <w:rFonts w:ascii="Arial" w:hAnsi="Arial"/>
+        </w:rPr>
+        <w:t>recinde</w:t>
+      </w:r>
+      <w:proofErr w:type="spellEnd"/>
+      <w:r>
+        <w:rPr>
+          <w:rFonts w:ascii="Arial" w:hAnsi="Arial"/>
+        </w:rPr>
+        <w:t xml:space="preserve"> a licença gratuita. O que leva a Linux Torvalds, o criado do </w:t>
+      </w:r>
+      <w:proofErr w:type="gramStart"/>
+      <w:r>
+        <w:rPr>
+          <w:rFonts w:ascii="Arial" w:hAnsi="Arial"/>
+        </w:rPr>
+        <w:t>Linux,  e</w:t>
+      </w:r>
+      <w:proofErr w:type="gramEnd"/>
+      <w:r>
+        <w:rPr>
+          <w:rFonts w:ascii="Arial" w:hAnsi="Arial"/>
+        </w:rPr>
+        <w:t xml:space="preserve"> sua equipe desenvolverem sua própria ferramenta, o </w:t>
+      </w:r>
+      <w:proofErr w:type="spellStart"/>
+      <w:r>
+        <w:rPr>
+          <w:rFonts w:ascii="Arial" w:hAnsi="Arial"/>
+        </w:rPr>
+        <w:t>Git</w:t>
+      </w:r>
+      <w:proofErr w:type="spellEnd"/>
+      <w:r>
+        <w:rPr>
+          <w:rFonts w:ascii="Arial" w:hAnsi="Arial"/>
+        </w:rPr>
+        <w:t xml:space="preserve">. </w:t>
       </w:r>
     </w:p>
     <w:p>
@@ -1055,7 +1357,21 @@
         <w:rPr>
           <w:rFonts w:ascii="Arial" w:hAnsi="Arial"/>
         </w:rPr>
-        <w:t xml:space="preserve">Plataforma de hospedagem de código para controle de versão com Git, e colaboração </w:t>
+        <w:t xml:space="preserve">Plataforma de hospedagem de código para controle de versão com </w:t>
+      </w:r>
+      <w:proofErr w:type="spellStart"/>
+      <w:r>
+        <w:rPr>
+          <w:rFonts w:ascii="Arial" w:hAnsi="Arial"/>
+        </w:rPr>
+        <w:t>Git</w:t>
+      </w:r>
+      <w:proofErr w:type="spellEnd"/>
+      <w:r>
+        <w:rPr>
+          <w:rFonts w:ascii="Arial" w:hAnsi="Arial"/>
+        </w:rPr>
+        <w:t xml:space="preserve">, e colaboração </w:t>
       </w:r>
     </w:p>
     <w:p>
@@ -1109,7 +1425,21 @@
         <w:rPr>
           <w:rFonts w:ascii="Arial" w:hAnsi="Arial"/>
         </w:rPr>
-        <w:t>Mascote “Octocat”.</w:t>
+        <w:t>Mascote “</w:t>
+      </w:r>
+      <w:proofErr w:type="spellStart"/>
+      <w:r>
+        <w:rPr>
+          <w:rFonts w:ascii="Arial" w:hAnsi="Arial"/>
+        </w:rPr>
+        <w:t>Octocat</w:t>
+      </w:r>
+      <w:proofErr w:type="spellEnd"/>
+      <w:r>
+        <w:rPr>
+          <w:rFonts w:ascii="Arial" w:hAnsi="Arial"/>
+        </w:rPr>
+        <w:t>”.</w:t>
       </w:r>
     </w:p>
     <w:p>
@@ -1176,41 +1506,96 @@
       <w:pPr>
         <w:rPr>
           <w:rFonts w:ascii="Arial" w:hAnsi="Arial"/>
-          <w:lang w:val="en-US"/>
-        </w:rPr>
-      </w:pPr>
-      <w:r>
-        <w:rPr>
-          <w:rFonts w:ascii="Arial" w:hAnsi="Arial"/>
-          <w:lang w:val="en-US"/>
-        </w:rPr>
-        <w:t>2008 -&gt; Desenvolvido por Chris Wanstrath, J. H</w:t>
-      </w:r>
-      <w:r>
-        <w:rPr>
-          <w:rFonts w:ascii="Arial" w:hAnsi="Arial"/>
-          <w:lang w:val="en-US"/>
-        </w:rPr>
-        <w:t xml:space="preserve">yett, Tom preston-Werner e Scott Chacon. </w:t>
-      </w:r>
-    </w:p>
-    <w:p>
-      <w:pPr>
-        <w:rPr>
-          <w:rFonts w:ascii="Arial" w:hAnsi="Arial"/>
-        </w:rPr>
-      </w:pPr>
-      <w:r>
-        <w:rPr>
-          <w:rFonts w:ascii="Arial" w:hAnsi="Arial"/>
-        </w:rPr>
-        <w:t>2018 -&gt; Vítima de um dos maiores a</w:t>
-      </w:r>
-      <w:r>
-        <w:rPr>
-          <w:rFonts w:ascii="Arial" w:hAnsi="Arial"/>
-        </w:rPr>
-        <w:t>taques de DDoS (Ataque distribuído de negação de serviço); comprado pela Microsoft Corporation por US $ 7,5 Bilhões.</w:t>
+        </w:rPr>
+      </w:pPr>
+      <w:r>
+        <w:rPr>
+          <w:rFonts w:ascii="Arial" w:hAnsi="Arial"/>
+        </w:rPr>
+        <w:t xml:space="preserve">2008 -&gt; Desenvolvido por Chris </w:t>
+      </w:r>
+      <w:proofErr w:type="spellStart"/>
+      <w:r>
+        <w:rPr>
+          <w:rFonts w:ascii="Arial" w:hAnsi="Arial"/>
+        </w:rPr>
+        <w:t>Wanstrath</w:t>
+      </w:r>
+      <w:proofErr w:type="spellEnd"/>
+      <w:r>
+        <w:rPr>
+          <w:rFonts w:ascii="Arial" w:hAnsi="Arial"/>
+        </w:rPr>
+        <w:t xml:space="preserve">, J. </w:t>
+      </w:r>
+      <w:proofErr w:type="spellStart"/>
+      <w:r>
+        <w:rPr>
+          <w:rFonts w:ascii="Arial" w:hAnsi="Arial"/>
+        </w:rPr>
+        <w:t>Hyett</w:t>
+      </w:r>
+      <w:proofErr w:type="spellEnd"/>
+      <w:r>
+        <w:rPr>
+          <w:rFonts w:ascii="Arial" w:hAnsi="Arial"/>
+        </w:rPr>
+        <w:t xml:space="preserve">, Tom </w:t>
+      </w:r>
+      <w:proofErr w:type="spellStart"/>
+      <w:r>
+        <w:rPr>
+          <w:rFonts w:ascii="Arial" w:hAnsi="Arial"/>
+        </w:rPr>
+        <w:t>preston</w:t>
+      </w:r>
+      <w:proofErr w:type="spellEnd"/>
+      <w:r>
+        <w:rPr>
+          <w:rFonts w:ascii="Arial" w:hAnsi="Arial"/>
+        </w:rPr>
+        <w:t xml:space="preserve">-Werner e Scott </w:t>
+      </w:r>
+      <w:proofErr w:type="spellStart"/>
+      <w:r>
+        <w:rPr>
+          <w:rFonts w:ascii="Arial" w:hAnsi="Arial"/>
+        </w:rPr>
+        <w:t>Chacon</w:t>
+      </w:r>
+      <w:proofErr w:type="spellEnd"/>
+      <w:r>
+        <w:rPr>
+          <w:rFonts w:ascii="Arial" w:hAnsi="Arial"/>
+        </w:rPr>
+        <w:t xml:space="preserve">. </w:t>
+      </w:r>
+    </w:p>
+    <w:p>
+      <w:pPr>
+        <w:rPr>
+          <w:rFonts w:ascii="Arial" w:hAnsi="Arial"/>
+        </w:rPr>
+      </w:pPr>
+      <w:r>
+        <w:rPr>
+          <w:rFonts w:ascii="Arial" w:hAnsi="Arial"/>
+        </w:rPr>
+        <w:t xml:space="preserve">2018 -&gt; Vítima de um dos maiores ataques de </w:t>
+      </w:r>
+      <w:proofErr w:type="spellStart"/>
+      <w:r>
+        <w:rPr>
+          <w:rFonts w:ascii="Arial" w:hAnsi="Arial"/>
+        </w:rPr>
+        <w:t>DDoS</w:t>
+      </w:r>
+      <w:proofErr w:type="spellEnd"/>
+      <w:r>
+        <w:rPr>
+          <w:rFonts w:ascii="Arial" w:hAnsi="Arial"/>
+        </w:rPr>
+        <w:t xml:space="preserve"> (Ataque distribuído de negação de serviço); comprado pela Microsoft Corporation por US $ 7,5 Bilhões.</w:t>
       </w:r>
     </w:p>
     <w:p>
@@ -1313,7 +1698,35 @@
         <w:rPr>
           <w:rFonts w:ascii="Arial" w:hAnsi="Arial"/>
         </w:rPr>
-        <w:t xml:space="preserve">Após as configurações padrões do git e github caso deseje realizar a configuração via token que foi gerado no git hub </w:t>
+        <w:t xml:space="preserve">Após as configurações padrões do </w:t>
+      </w:r>
+      <w:proofErr w:type="spellStart"/>
+      <w:r>
+        <w:rPr>
+          <w:rFonts w:ascii="Arial" w:hAnsi="Arial"/>
+        </w:rPr>
+        <w:t>git</w:t>
+      </w:r>
+      <w:proofErr w:type="spellEnd"/>
+      <w:r>
+        <w:rPr>
+          <w:rFonts w:ascii="Arial" w:hAnsi="Arial"/>
+        </w:rPr>
+        <w:t xml:space="preserve"> e github caso deseje realizar a configuração via token que foi gerado no </w:t>
+      </w:r>
+      <w:proofErr w:type="spellStart"/>
+      <w:r>
+        <w:rPr>
+          <w:rFonts w:ascii="Arial" w:hAnsi="Arial"/>
+        </w:rPr>
+        <w:t>git</w:t>
+      </w:r>
+      <w:proofErr w:type="spellEnd"/>
+      <w:r>
+        <w:rPr>
+          <w:rFonts w:ascii="Arial" w:hAnsi="Arial"/>
+        </w:rPr>
+        <w:t xml:space="preserve"> hub </w:t>
       </w:r>
     </w:p>
     <w:p>
@@ -1339,20 +1752,76 @@
         <w:rPr>
           <w:rFonts w:ascii="Arial" w:hAnsi="Arial"/>
         </w:rPr>
-        <w:t xml:space="preserve">1 gerar o token no git hub </w:t>
-      </w:r>
-    </w:p>
-    <w:p>
-      <w:pPr>
-        <w:rPr>
-          <w:rFonts w:ascii="Arial" w:hAnsi="Arial"/>
-        </w:rPr>
-      </w:pPr>
-      <w:r>
-        <w:rPr>
-          <w:rFonts w:ascii="Arial" w:hAnsi="Arial"/>
-        </w:rPr>
-        <w:t xml:space="preserve">2 inserir o usuário do git hub  e  email </w:t>
+        <w:t xml:space="preserve">1 gerar o token no </w:t>
+      </w:r>
+      <w:proofErr w:type="spellStart"/>
+      <w:r>
+        <w:rPr>
+          <w:rFonts w:ascii="Arial" w:hAnsi="Arial"/>
+        </w:rPr>
+        <w:t>git</w:t>
+      </w:r>
+      <w:proofErr w:type="spellEnd"/>
+      <w:r>
+        <w:rPr>
+          <w:rFonts w:ascii="Arial" w:hAnsi="Arial"/>
+        </w:rPr>
+        <w:t xml:space="preserve"> hub </w:t>
+      </w:r>
+    </w:p>
+    <w:p>
+      <w:pPr>
+        <w:rPr>
+          <w:rFonts w:ascii="Arial" w:hAnsi="Arial"/>
+        </w:rPr>
+      </w:pPr>
+      <w:r>
+        <w:rPr>
+          <w:rFonts w:ascii="Arial" w:hAnsi="Arial"/>
+        </w:rPr>
+        <w:t xml:space="preserve">2 inserir o usuário do </w:t>
+      </w:r>
+      <w:proofErr w:type="spellStart"/>
+      <w:r>
+        <w:rPr>
+          <w:rFonts w:ascii="Arial" w:hAnsi="Arial"/>
+        </w:rPr>
+        <w:t>git</w:t>
+      </w:r>
+      <w:proofErr w:type="spellEnd"/>
+      <w:r>
+        <w:rPr>
+          <w:rFonts w:ascii="Arial" w:hAnsi="Arial"/>
+        </w:rPr>
+        <w:t xml:space="preserve"> </w:t>
+      </w:r>
+      <w:proofErr w:type="gramStart"/>
+      <w:r>
+        <w:rPr>
+          <w:rFonts w:ascii="Arial" w:hAnsi="Arial"/>
+        </w:rPr>
+        <w:t>hub  e</w:t>
+      </w:r>
+      <w:proofErr w:type="gramEnd"/>
+      <w:r>
+        <w:rPr>
+          <w:rFonts w:ascii="Arial" w:hAnsi="Arial"/>
+        </w:rPr>
+        <w:t xml:space="preserve">  </w:t>
+      </w:r>
+      <w:proofErr w:type="spellStart"/>
+      <w:r>
+        <w:rPr>
+          <w:rFonts w:ascii="Arial" w:hAnsi="Arial"/>
+        </w:rPr>
+        <w:t>email</w:t>
+      </w:r>
+      <w:proofErr w:type="spellEnd"/>
+      <w:r>
+        <w:rPr>
+          <w:rFonts w:ascii="Arial" w:hAnsi="Arial"/>
+        </w:rPr>
+        <w:t xml:space="preserve"> </w:t>
       </w:r>
     </w:p>
     <w:p>
@@ -1378,51 +1847,185 @@
         <w:rPr>
           <w:rFonts w:ascii="Arial" w:hAnsi="Arial"/>
         </w:rPr>
-        <w:t xml:space="preserve">4 dentro do git bash e ou terminal git inserir os seguintes comandos </w:t>
-      </w:r>
-    </w:p>
-    <w:p>
-      <w:pPr>
-        <w:rPr>
-          <w:rFonts w:ascii="Arial" w:hAnsi="Arial"/>
-        </w:rPr>
-      </w:pPr>
-      <w:r>
-        <w:rPr>
-          <w:rFonts w:ascii="Arial" w:hAnsi="Arial"/>
-        </w:rPr>
-        <w:t>git config credential.helper cache (para esse cas</w:t>
-      </w:r>
-      <w:r>
-        <w:rPr>
-          <w:rFonts w:ascii="Arial" w:hAnsi="Arial"/>
-        </w:rPr>
-        <w:t>o e a configuração para que essa credencial não fique salva)</w:t>
-      </w:r>
-    </w:p>
-    <w:p>
-      <w:pPr>
-        <w:rPr>
-          <w:rFonts w:ascii="Arial" w:hAnsi="Arial"/>
-        </w:rPr>
-      </w:pPr>
-      <w:r>
-        <w:rPr>
-          <w:rFonts w:ascii="Arial" w:hAnsi="Arial"/>
-        </w:rPr>
-        <w:t>git config credential.helper store (para esse caso e</w:t>
-      </w:r>
-      <w:r>
-        <w:rPr>
-          <w:rFonts w:ascii="Arial" w:hAnsi="Arial"/>
-        </w:rPr>
-        <w:t xml:space="preserve"> para salvar </w:t>
-      </w:r>
-      <w:r>
-        <w:rPr>
-          <w:rFonts w:ascii="Arial" w:hAnsi="Arial"/>
-        </w:rPr>
-        <w:t xml:space="preserve"> a credencial gerada com a adição do local (global, system ou local ), ele guarda aquelas configurações.)</w:t>
+        <w:t xml:space="preserve">4 dentro do </w:t>
+      </w:r>
+      <w:proofErr w:type="spellStart"/>
+      <w:r>
+        <w:rPr>
+          <w:rFonts w:ascii="Arial" w:hAnsi="Arial"/>
+        </w:rPr>
+        <w:t>git</w:t>
+      </w:r>
+      <w:proofErr w:type="spellEnd"/>
+      <w:r>
+        <w:rPr>
+          <w:rFonts w:ascii="Arial" w:hAnsi="Arial"/>
+        </w:rPr>
+        <w:t xml:space="preserve"> </w:t>
+      </w:r>
+      <w:proofErr w:type="spellStart"/>
+      <w:r>
+        <w:rPr>
+          <w:rFonts w:ascii="Arial" w:hAnsi="Arial"/>
+        </w:rPr>
+        <w:t>bash</w:t>
+      </w:r>
+      <w:proofErr w:type="spellEnd"/>
+      <w:r>
+        <w:rPr>
+          <w:rFonts w:ascii="Arial" w:hAnsi="Arial"/>
+        </w:rPr>
+        <w:t xml:space="preserve"> e ou terminal </w:t>
+      </w:r>
+      <w:proofErr w:type="spellStart"/>
+      <w:r>
+        <w:rPr>
+          <w:rFonts w:ascii="Arial" w:hAnsi="Arial"/>
+        </w:rPr>
+        <w:t>git</w:t>
+      </w:r>
+      <w:proofErr w:type="spellEnd"/>
+      <w:r>
+        <w:rPr>
+          <w:rFonts w:ascii="Arial" w:hAnsi="Arial"/>
+        </w:rPr>
+        <w:t xml:space="preserve"> inserir os seguintes comandos </w:t>
+      </w:r>
+    </w:p>
+    <w:p>
+      <w:pPr>
+        <w:rPr>
+          <w:rFonts w:ascii="Arial" w:hAnsi="Arial"/>
+        </w:rPr>
+      </w:pPr>
+      <w:proofErr w:type="spellStart"/>
+      <w:r>
+        <w:rPr>
+          <w:rFonts w:ascii="Arial" w:hAnsi="Arial"/>
+        </w:rPr>
+        <w:t>git</w:t>
+      </w:r>
+      <w:proofErr w:type="spellEnd"/>
+      <w:r>
+        <w:rPr>
+          <w:rFonts w:ascii="Arial" w:hAnsi="Arial"/>
+        </w:rPr>
+        <w:t xml:space="preserve"> </w:t>
+      </w:r>
+      <w:proofErr w:type="spellStart"/>
+      <w:r>
+        <w:rPr>
+          <w:rFonts w:ascii="Arial" w:hAnsi="Arial"/>
+        </w:rPr>
+        <w:t>config</w:t>
+      </w:r>
+      <w:proofErr w:type="spellEnd"/>
+      <w:r>
+        <w:rPr>
+          <w:rFonts w:ascii="Arial" w:hAnsi="Arial"/>
+        </w:rPr>
+        <w:t xml:space="preserve"> </w:t>
+      </w:r>
+      <w:proofErr w:type="spellStart"/>
+      <w:proofErr w:type="gramStart"/>
+      <w:r>
+        <w:rPr>
+          <w:rFonts w:ascii="Arial" w:hAnsi="Arial"/>
+        </w:rPr>
+        <w:t>credential.helper</w:t>
+      </w:r>
+      <w:proofErr w:type="spellEnd"/>
+      <w:proofErr w:type="gramEnd"/>
+      <w:r>
+        <w:rPr>
+          <w:rFonts w:ascii="Arial" w:hAnsi="Arial"/>
+        </w:rPr>
+        <w:t xml:space="preserve"> cache (para esse caso e a configuração para que essa credencial não fique salva)</w:t>
+      </w:r>
+    </w:p>
+    <w:p>
+      <w:pPr>
+        <w:rPr>
+          <w:rFonts w:ascii="Arial" w:hAnsi="Arial"/>
+        </w:rPr>
+      </w:pPr>
+      <w:proofErr w:type="spellStart"/>
+      <w:r>
+        <w:rPr>
+          <w:rFonts w:ascii="Arial" w:hAnsi="Arial"/>
+        </w:rPr>
+        <w:t>git</w:t>
+      </w:r>
+      <w:proofErr w:type="spellEnd"/>
+      <w:r>
+        <w:rPr>
+          <w:rFonts w:ascii="Arial" w:hAnsi="Arial"/>
+        </w:rPr>
+        <w:t xml:space="preserve"> </w:t>
+      </w:r>
+      <w:proofErr w:type="spellStart"/>
+      <w:r>
+        <w:rPr>
+          <w:rFonts w:ascii="Arial" w:hAnsi="Arial"/>
+        </w:rPr>
+        <w:t>config</w:t>
+      </w:r>
+      <w:proofErr w:type="spellEnd"/>
+      <w:r>
+        <w:rPr>
+          <w:rFonts w:ascii="Arial" w:hAnsi="Arial"/>
+        </w:rPr>
+        <w:t xml:space="preserve"> </w:t>
+      </w:r>
+      <w:proofErr w:type="spellStart"/>
+      <w:proofErr w:type="gramStart"/>
+      <w:r>
+        <w:rPr>
+          <w:rFonts w:ascii="Arial" w:hAnsi="Arial"/>
+        </w:rPr>
+        <w:t>credential.helper</w:t>
+      </w:r>
+      <w:proofErr w:type="spellEnd"/>
+      <w:proofErr w:type="gramEnd"/>
+      <w:r>
+        <w:rPr>
+          <w:rFonts w:ascii="Arial" w:hAnsi="Arial"/>
+        </w:rPr>
+        <w:t xml:space="preserve"> store (para esse caso e para </w:t>
+      </w:r>
+      <w:proofErr w:type="gramStart"/>
+      <w:r>
+        <w:rPr>
+          <w:rFonts w:ascii="Arial" w:hAnsi="Arial"/>
+        </w:rPr>
+        <w:t xml:space="preserve">salvar </w:t>
+      </w:r>
+      <w:r>
+        <w:rPr>
+          <w:rFonts w:ascii="Arial" w:hAnsi="Arial"/>
+        </w:rPr>
+        <w:t xml:space="preserve"> a</w:t>
+      </w:r>
+      <w:proofErr w:type="gramEnd"/>
+      <w:r>
+        <w:rPr>
+          <w:rFonts w:ascii="Arial" w:hAnsi="Arial"/>
+        </w:rPr>
+        <w:t xml:space="preserve"> credencial gerada com a adição do local (global, system ou </w:t>
+      </w:r>
+      <w:proofErr w:type="gramStart"/>
+      <w:r>
+        <w:rPr>
+          <w:rFonts w:ascii="Arial" w:hAnsi="Arial"/>
+        </w:rPr>
+        <w:t>local )</w:t>
+      </w:r>
+      <w:proofErr w:type="gramEnd"/>
+      <w:r>
+        <w:rPr>
+          <w:rFonts w:ascii="Arial" w:hAnsi="Arial"/>
+        </w:rPr>
+        <w:t>, ele guarda aquelas configurações.)</w:t>
       </w:r>
     </w:p>
     <w:p>
@@ -1437,18 +2040,1558 @@
         </w:rPr>
         <w:br w:type="page"/>
       </w:r>
-    </w:p>
-    <w:p>
-      <w:pPr>
-        <w:rPr>
-          <w:rFonts w:ascii="Arial" w:hAnsi="Arial"/>
-        </w:rPr>
-      </w:pPr>
       <w:r>
         <w:rPr>
           <w:rFonts w:ascii="Arial" w:hAnsi="Arial"/>
         </w:rPr>
         <w:lastRenderedPageBreak/>
+        <w:br w:type="page"/>
+      </w:r>
+    </w:p>
+    <w:p>
+      <w:pPr>
+        <w:rPr>
+          <w:rFonts w:ascii="Arial" w:hAnsi="Arial"/>
+        </w:rPr>
+      </w:pPr>
+      <w:r>
+        <w:rPr>
+          <w:rFonts w:ascii="Arial" w:hAnsi="Arial"/>
+        </w:rPr>
+        <w:lastRenderedPageBreak/>
+        <w:t xml:space="preserve">Criando e clonando repositórios </w:t>
+      </w:r>
+    </w:p>
+    <w:p>
+      <w:pPr>
+        <w:rPr>
+          <w:rFonts w:ascii="Arial" w:hAnsi="Arial"/>
+        </w:rPr>
+      </w:pPr>
+      <w:r>
+        <w:rPr>
+          <w:rFonts w:ascii="Arial" w:hAnsi="Arial"/>
+        </w:rPr>
+        <w:t xml:space="preserve">Parar clonar </w:t>
+      </w:r>
+      <w:r>
+        <w:rPr>
+          <w:rFonts w:ascii="Arial" w:hAnsi="Arial"/>
+        </w:rPr>
+        <w:t>um repositório,</w:t>
+      </w:r>
+      <w:r>
+        <w:rPr>
+          <w:rFonts w:ascii="Arial" w:hAnsi="Arial"/>
+        </w:rPr>
+        <w:t xml:space="preserve"> porém modificando o seu nome o comando é </w:t>
+      </w:r>
+    </w:p>
+    <w:p>
+      <w:pPr>
+        <w:rPr>
+          <w:rFonts w:ascii="Arial" w:hAnsi="Arial"/>
+        </w:rPr>
+      </w:pPr>
+      <w:proofErr w:type="spellStart"/>
+      <w:r>
+        <w:rPr>
+          <w:rFonts w:ascii="Arial" w:hAnsi="Arial"/>
+        </w:rPr>
+        <w:t>Git</w:t>
+      </w:r>
+      <w:proofErr w:type="spellEnd"/>
+      <w:r>
+        <w:rPr>
+          <w:rFonts w:ascii="Arial" w:hAnsi="Arial"/>
+        </w:rPr>
+        <w:t xml:space="preserve"> clone </w:t>
+      </w:r>
+      <w:proofErr w:type="spellStart"/>
+      <w:r>
+        <w:rPr>
+          <w:rFonts w:ascii="Arial" w:hAnsi="Arial"/>
+        </w:rPr>
+        <w:t>url</w:t>
+      </w:r>
+      <w:proofErr w:type="spellEnd"/>
+      <w:r>
+        <w:rPr>
+          <w:rFonts w:ascii="Arial" w:hAnsi="Arial"/>
+        </w:rPr>
+        <w:t xml:space="preserve"> e nome da pasta que eu quero que salve </w:t>
+      </w:r>
+    </w:p>
+    <w:p>
+      <w:pPr>
+        <w:rPr>
+          <w:rFonts w:ascii="Arial" w:hAnsi="Arial"/>
+        </w:rPr>
+      </w:pPr>
+      <w:r>
+        <w:rPr>
+          <w:rFonts w:ascii="Arial" w:hAnsi="Arial"/>
+        </w:rPr>
+        <w:t xml:space="preserve">Outro comando para ser utilizado e </w:t>
+      </w:r>
+      <w:proofErr w:type="spellStart"/>
+      <w:r>
+        <w:rPr>
+          <w:rFonts w:ascii="Arial" w:hAnsi="Arial"/>
+        </w:rPr>
+        <w:t>git</w:t>
+      </w:r>
+      <w:proofErr w:type="spellEnd"/>
+      <w:r>
+        <w:rPr>
+          <w:rFonts w:ascii="Arial" w:hAnsi="Arial"/>
+        </w:rPr>
+        <w:t xml:space="preserve"> </w:t>
+      </w:r>
+      <w:proofErr w:type="spellStart"/>
+      <w:r>
+        <w:rPr>
+          <w:rFonts w:ascii="Arial" w:hAnsi="Arial"/>
+        </w:rPr>
+        <w:t>remote</w:t>
+      </w:r>
+      <w:proofErr w:type="spellEnd"/>
+      <w:r>
+        <w:rPr>
+          <w:rFonts w:ascii="Arial" w:hAnsi="Arial"/>
+        </w:rPr>
+        <w:t xml:space="preserve"> -v para visualizar os repositórios remotos que </w:t>
+      </w:r>
+      <w:proofErr w:type="spellStart"/>
+      <w:proofErr w:type="gramStart"/>
+      <w:r>
+        <w:rPr>
+          <w:rFonts w:ascii="Arial" w:hAnsi="Arial"/>
+        </w:rPr>
+        <w:t>esta</w:t>
+      </w:r>
+      <w:proofErr w:type="spellEnd"/>
+      <w:proofErr w:type="gramEnd"/>
+      <w:r>
+        <w:rPr>
+          <w:rFonts w:ascii="Arial" w:hAnsi="Arial"/>
+        </w:rPr>
+        <w:t xml:space="preserve"> vinculado</w:t>
+      </w:r>
+      <w:r>
+        <w:rPr>
+          <w:rFonts w:ascii="Arial" w:hAnsi="Arial"/>
+        </w:rPr>
+        <w:t xml:space="preserve"> </w:t>
+      </w:r>
+    </w:p>
+    <w:p>
+      <w:pPr>
+        <w:rPr>
+          <w:rFonts w:ascii="Arial" w:hAnsi="Arial"/>
+        </w:rPr>
+      </w:pPr>
+      <w:r>
+        <w:rPr>
+          <w:rFonts w:ascii="Arial" w:hAnsi="Arial"/>
+        </w:rPr>
+        <w:t xml:space="preserve">Para vincular diretamente a um repositório </w:t>
+      </w:r>
+      <w:proofErr w:type="spellStart"/>
+      <w:r>
+        <w:rPr>
+          <w:rFonts w:ascii="Arial" w:hAnsi="Arial"/>
+        </w:rPr>
+        <w:t>romote</w:t>
+      </w:r>
+      <w:proofErr w:type="spellEnd"/>
+      <w:r>
+        <w:rPr>
+          <w:rFonts w:ascii="Arial" w:hAnsi="Arial"/>
+        </w:rPr>
+        <w:t xml:space="preserve"> e fazer</w:t>
+      </w:r>
+    </w:p>
+    <w:p>
+      <w:pPr>
+        <w:rPr>
+          <w:rFonts w:ascii="Arial" w:hAnsi="Arial"/>
+        </w:rPr>
+      </w:pPr>
+      <w:proofErr w:type="spellStart"/>
+      <w:r>
+        <w:rPr>
+          <w:rFonts w:ascii="Arial" w:hAnsi="Arial"/>
+        </w:rPr>
+        <w:t>Git</w:t>
+      </w:r>
+      <w:proofErr w:type="spellEnd"/>
+      <w:r>
+        <w:rPr>
+          <w:rFonts w:ascii="Arial" w:hAnsi="Arial"/>
+        </w:rPr>
+        <w:t xml:space="preserve"> </w:t>
+      </w:r>
+      <w:proofErr w:type="spellStart"/>
+      <w:r>
+        <w:rPr>
+          <w:rFonts w:ascii="Arial" w:hAnsi="Arial"/>
+        </w:rPr>
+        <w:t>remote</w:t>
+      </w:r>
+      <w:proofErr w:type="spellEnd"/>
+      <w:r>
+        <w:rPr>
+          <w:rFonts w:ascii="Arial" w:hAnsi="Arial"/>
+        </w:rPr>
+        <w:t xml:space="preserve"> </w:t>
+      </w:r>
+      <w:proofErr w:type="spellStart"/>
+      <w:r>
+        <w:rPr>
+          <w:rFonts w:ascii="Arial" w:hAnsi="Arial"/>
+        </w:rPr>
+        <w:t>add</w:t>
+      </w:r>
+      <w:proofErr w:type="spellEnd"/>
+      <w:r>
+        <w:rPr>
+          <w:rFonts w:ascii="Arial" w:hAnsi="Arial"/>
+        </w:rPr>
+        <w:t xml:space="preserve"> </w:t>
+      </w:r>
+      <w:proofErr w:type="spellStart"/>
+      <w:r>
+        <w:rPr>
+          <w:rFonts w:ascii="Arial" w:hAnsi="Arial"/>
+        </w:rPr>
+        <w:t>origin</w:t>
+      </w:r>
+      <w:proofErr w:type="spellEnd"/>
+      <w:r>
+        <w:rPr>
+          <w:rFonts w:ascii="Arial" w:hAnsi="Arial"/>
+        </w:rPr>
+        <w:t xml:space="preserve"> e a </w:t>
+      </w:r>
+      <w:proofErr w:type="spellStart"/>
+      <w:r>
+        <w:rPr>
+          <w:rFonts w:ascii="Arial" w:hAnsi="Arial"/>
+        </w:rPr>
+        <w:t>url</w:t>
+      </w:r>
+      <w:proofErr w:type="spellEnd"/>
+      <w:r>
+        <w:rPr>
+          <w:rFonts w:ascii="Arial" w:hAnsi="Arial"/>
+        </w:rPr>
+        <w:t xml:space="preserve"> / chave </w:t>
+      </w:r>
+      <w:proofErr w:type="spellStart"/>
+      <w:r>
+        <w:rPr>
+          <w:rFonts w:ascii="Arial" w:hAnsi="Arial"/>
+        </w:rPr>
+        <w:t>ssh</w:t>
+      </w:r>
+      <w:proofErr w:type="spellEnd"/>
+    </w:p>
+    <w:p>
+      <w:pPr>
+        <w:rPr>
+          <w:rFonts w:ascii="Arial" w:hAnsi="Arial"/>
+        </w:rPr>
+      </w:pPr>
+      <w:proofErr w:type="spellStart"/>
+      <w:r>
+        <w:rPr>
+          <w:rFonts w:ascii="Arial" w:hAnsi="Arial"/>
+        </w:rPr>
+        <w:t>Git</w:t>
+      </w:r>
+      <w:proofErr w:type="spellEnd"/>
+      <w:r>
+        <w:rPr>
+          <w:rFonts w:ascii="Arial" w:hAnsi="Arial"/>
+        </w:rPr>
+        <w:t xml:space="preserve"> clone </w:t>
+      </w:r>
+      <w:proofErr w:type="spellStart"/>
+      <w:r>
+        <w:rPr>
+          <w:rFonts w:ascii="Arial" w:hAnsi="Arial"/>
+        </w:rPr>
+        <w:t>url</w:t>
+      </w:r>
+      <w:proofErr w:type="spellEnd"/>
+      <w:r>
+        <w:rPr>
+          <w:rFonts w:ascii="Arial" w:hAnsi="Arial"/>
+        </w:rPr>
+        <w:t xml:space="preserve"> –</w:t>
+      </w:r>
+      <w:proofErr w:type="spellStart"/>
+      <w:r>
+        <w:rPr>
+          <w:rFonts w:ascii="Arial" w:hAnsi="Arial"/>
+        </w:rPr>
+        <w:t>branch</w:t>
+      </w:r>
+      <w:proofErr w:type="spellEnd"/>
+      <w:r>
+        <w:rPr>
+          <w:rFonts w:ascii="Arial" w:hAnsi="Arial"/>
+        </w:rPr>
+        <w:t xml:space="preserve"> nome</w:t>
+      </w:r>
+      <w:r>
+        <w:rPr>
+          <w:rFonts w:ascii="Arial" w:hAnsi="Arial"/>
+        </w:rPr>
+        <w:t xml:space="preserve"> da </w:t>
+      </w:r>
+      <w:proofErr w:type="spellStart"/>
+      <w:r>
+        <w:rPr>
+          <w:rFonts w:ascii="Arial" w:hAnsi="Arial"/>
+        </w:rPr>
+        <w:t>branch</w:t>
+      </w:r>
+      <w:proofErr w:type="spellEnd"/>
+      <w:r>
+        <w:rPr>
+          <w:rFonts w:ascii="Arial" w:hAnsi="Arial"/>
+        </w:rPr>
+        <w:t xml:space="preserve"> –single-</w:t>
+      </w:r>
+      <w:proofErr w:type="spellStart"/>
+      <w:r>
+        <w:rPr>
+          <w:rFonts w:ascii="Arial" w:hAnsi="Arial"/>
+        </w:rPr>
+        <w:t>branch</w:t>
+      </w:r>
+      <w:proofErr w:type="spellEnd"/>
+      <w:r>
+        <w:rPr>
+          <w:rFonts w:ascii="Arial" w:hAnsi="Arial"/>
+        </w:rPr>
+        <w:t xml:space="preserve"> esse comando pode ser utilizado para realizar o clone de uma Branch em especifico do repositório remoto que está sendo clonado</w:t>
+      </w:r>
+    </w:p>
+    <w:p>
+      <w:pPr>
+        <w:rPr>
+          <w:rFonts w:ascii="Arial" w:hAnsi="Arial"/>
+        </w:rPr>
+      </w:pPr>
+      <w:r>
+        <w:rPr>
+          <w:rFonts w:ascii="Arial" w:hAnsi="Arial"/>
+        </w:rPr>
+        <w:t xml:space="preserve">Para realizar que o </w:t>
+      </w:r>
+      <w:proofErr w:type="spellStart"/>
+      <w:r>
+        <w:rPr>
+          <w:rFonts w:ascii="Arial" w:hAnsi="Arial"/>
+        </w:rPr>
+        <w:t>git</w:t>
+      </w:r>
+      <w:proofErr w:type="spellEnd"/>
+      <w:r>
+        <w:rPr>
+          <w:rFonts w:ascii="Arial" w:hAnsi="Arial"/>
+        </w:rPr>
+        <w:t xml:space="preserve"> ignore uma determinada pasta pode-se criar dentro do </w:t>
+      </w:r>
+      <w:r>
+        <w:rPr>
+          <w:rFonts w:ascii="Arial" w:hAnsi="Arial"/>
+        </w:rPr>
+        <w:t xml:space="preserve">arquivo. </w:t>
+      </w:r>
+      <w:proofErr w:type="spellStart"/>
+      <w:r>
+        <w:rPr>
+          <w:rFonts w:ascii="Arial" w:hAnsi="Arial"/>
+        </w:rPr>
+        <w:t>gitignore</w:t>
+      </w:r>
+      <w:proofErr w:type="spellEnd"/>
+      <w:r>
+        <w:rPr>
+          <w:rFonts w:ascii="Arial" w:hAnsi="Arial"/>
+        </w:rPr>
+        <w:t xml:space="preserve"> o nome da pasta precedido pelo /</w:t>
+      </w:r>
+    </w:p>
+    <w:p>
+      <w:pPr>
+        <w:rPr>
+          <w:rFonts w:ascii="Arial" w:hAnsi="Arial"/>
+        </w:rPr>
+      </w:pPr>
+      <w:r>
+        <w:rPr>
+          <w:rFonts w:ascii="Arial" w:hAnsi="Arial"/>
+        </w:rPr>
+        <w:t xml:space="preserve">Caso seja um tipo de extensão em especifico, pode-se visualizar na </w:t>
+      </w:r>
+      <w:proofErr w:type="spellStart"/>
+      <w:r>
+        <w:rPr>
+          <w:rFonts w:ascii="Arial" w:hAnsi="Arial"/>
+        </w:rPr>
+        <w:t>doc</w:t>
+      </w:r>
+      <w:proofErr w:type="spellEnd"/>
+      <w:r>
+        <w:rPr>
+          <w:rFonts w:ascii="Arial" w:hAnsi="Arial"/>
+        </w:rPr>
+        <w:t xml:space="preserve"> do </w:t>
+      </w:r>
+      <w:proofErr w:type="spellStart"/>
+      <w:r>
+        <w:rPr>
+          <w:rFonts w:ascii="Arial" w:hAnsi="Arial"/>
+        </w:rPr>
+        <w:t>git</w:t>
+      </w:r>
+      <w:proofErr w:type="spellEnd"/>
+      <w:r>
+        <w:rPr>
+          <w:rFonts w:ascii="Arial" w:hAnsi="Arial"/>
+        </w:rPr>
+        <w:t xml:space="preserve"> </w:t>
+      </w:r>
+    </w:p>
+    <w:p>
+      <w:pPr>
+        <w:rPr>
+          <w:rFonts w:ascii="Arial" w:hAnsi="Arial"/>
+        </w:rPr>
+      </w:pPr>
+      <w:proofErr w:type="gramStart"/>
+      <w:r>
+        <w:rPr>
+          <w:rFonts w:ascii="Arial" w:hAnsi="Arial"/>
+        </w:rPr>
+        <w:t>.</w:t>
+      </w:r>
+      <w:proofErr w:type="spellStart"/>
+      <w:r>
+        <w:rPr>
+          <w:rFonts w:ascii="Arial" w:hAnsi="Arial"/>
+        </w:rPr>
+        <w:t>gitkeep</w:t>
+      </w:r>
+      <w:proofErr w:type="spellEnd"/>
+      <w:proofErr w:type="gramEnd"/>
+      <w:r>
+        <w:rPr>
+          <w:rFonts w:ascii="Arial" w:hAnsi="Arial"/>
+        </w:rPr>
+        <w:t xml:space="preserve"> esse arquivo pode ser utilizado como contenção para que um pasta </w:t>
+      </w:r>
+      <w:r>
+        <w:rPr>
+          <w:rFonts w:ascii="Arial" w:hAnsi="Arial"/>
+        </w:rPr>
+        <w:t>sem arquivos</w:t>
+      </w:r>
+      <w:r>
+        <w:rPr>
+          <w:rFonts w:ascii="Arial" w:hAnsi="Arial"/>
+        </w:rPr>
+        <w:t xml:space="preserve"> seja salva. </w:t>
+      </w:r>
+    </w:p>
+    <w:p>
+      <w:pPr>
+        <w:rPr>
+          <w:rFonts w:ascii="Arial" w:hAnsi="Arial"/>
+        </w:rPr>
+      </w:pPr>
+      <w:r>
+        <w:rPr>
+          <w:rFonts w:ascii="Arial" w:hAnsi="Arial"/>
+        </w:rPr>
+        <w:br w:type="page"/>
+      </w:r>
+    </w:p>
+    <w:p>
+      <w:pPr>
+        <w:rPr>
+          <w:rFonts w:ascii="Arial" w:hAnsi="Arial"/>
+        </w:rPr>
+      </w:pPr>
+      <w:r>
+        <w:rPr>
+          <w:rFonts w:ascii="Arial" w:hAnsi="Arial"/>
+        </w:rPr>
+        <w:lastRenderedPageBreak/>
+        <w:t xml:space="preserve">Desfazendo alterações no repositório Local </w:t>
+      </w:r>
+    </w:p>
+    <w:p>
+      <w:pPr>
+        <w:rPr>
+          <w:rFonts w:ascii="Arial" w:hAnsi="Arial"/>
+        </w:rPr>
+      </w:pPr>
+      <w:r>
+        <w:rPr>
+          <w:rFonts w:ascii="Arial" w:hAnsi="Arial"/>
+        </w:rPr>
+        <w:t xml:space="preserve">Caso tenha inicializado uma pasta como repositória </w:t>
+      </w:r>
+      <w:proofErr w:type="spellStart"/>
+      <w:r>
+        <w:rPr>
+          <w:rFonts w:ascii="Arial" w:hAnsi="Arial"/>
+        </w:rPr>
+        <w:t>git</w:t>
+      </w:r>
+      <w:proofErr w:type="spellEnd"/>
+      <w:r>
+        <w:rPr>
+          <w:rFonts w:ascii="Arial" w:hAnsi="Arial"/>
+        </w:rPr>
+        <w:t xml:space="preserve"> só excluir a pasta </w:t>
+      </w:r>
+      <w:proofErr w:type="spellStart"/>
+      <w:r>
+        <w:rPr>
+          <w:rFonts w:ascii="Arial" w:hAnsi="Arial"/>
+        </w:rPr>
+        <w:t>git</w:t>
+      </w:r>
+      <w:proofErr w:type="spellEnd"/>
+      <w:r>
+        <w:rPr>
+          <w:rFonts w:ascii="Arial" w:hAnsi="Arial"/>
+        </w:rPr>
+        <w:t xml:space="preserve"> no terminal o comando é:</w:t>
+      </w:r>
+    </w:p>
+    <w:p>
+      <w:pPr>
+        <w:rPr>
+          <w:rFonts w:ascii="Arial" w:hAnsi="Arial"/>
+        </w:rPr>
+      </w:pPr>
+      <w:r>
+        <w:rPr>
+          <w:rFonts w:ascii="Arial" w:hAnsi="Arial"/>
+        </w:rPr>
+        <w:t xml:space="preserve">  </w:t>
+      </w:r>
+      <w:proofErr w:type="spellStart"/>
+      <w:r>
+        <w:rPr>
+          <w:rFonts w:ascii="Arial" w:hAnsi="Arial"/>
+        </w:rPr>
+        <w:t>rm</w:t>
+      </w:r>
+      <w:proofErr w:type="spellEnd"/>
+      <w:r>
+        <w:rPr>
+          <w:rFonts w:ascii="Arial" w:hAnsi="Arial"/>
+        </w:rPr>
+        <w:t xml:space="preserve"> -</w:t>
+      </w:r>
+      <w:proofErr w:type="spellStart"/>
+      <w:proofErr w:type="gramStart"/>
+      <w:r>
+        <w:rPr>
+          <w:rFonts w:ascii="Arial" w:hAnsi="Arial"/>
+        </w:rPr>
+        <w:t>rf</w:t>
+      </w:r>
+      <w:proofErr w:type="spellEnd"/>
+      <w:r>
+        <w:rPr>
+          <w:rFonts w:ascii="Arial" w:hAnsi="Arial"/>
+        </w:rPr>
+        <w:t xml:space="preserve"> .</w:t>
+      </w:r>
+      <w:proofErr w:type="spellStart"/>
+      <w:r>
+        <w:rPr>
+          <w:rFonts w:ascii="Arial" w:hAnsi="Arial"/>
+        </w:rPr>
+        <w:t>git</w:t>
+      </w:r>
+      <w:proofErr w:type="spellEnd"/>
+      <w:proofErr w:type="gramEnd"/>
+    </w:p>
+    <w:p>
+      <w:pPr>
+        <w:rPr>
+          <w:rFonts w:ascii="Arial" w:hAnsi="Arial"/>
+        </w:rPr>
+      </w:pPr>
+      <w:r>
+        <w:rPr>
+          <w:rFonts w:ascii="Arial" w:hAnsi="Arial"/>
+        </w:rPr>
+        <w:t xml:space="preserve">Para que possa realizar a restauração de um arquivo em especifico que foi modificado apagado o conteúdo etc... pode-se utilizar o seguinte comando </w:t>
+      </w:r>
+    </w:p>
+    <w:p>
+      <w:pPr>
+        <w:rPr>
+          <w:rFonts w:ascii="Arial" w:hAnsi="Arial"/>
+        </w:rPr>
+      </w:pPr>
+      <w:proofErr w:type="spellStart"/>
+      <w:r>
+        <w:rPr>
+          <w:rFonts w:ascii="Arial" w:hAnsi="Arial"/>
+        </w:rPr>
+        <w:t>git</w:t>
+      </w:r>
+      <w:proofErr w:type="spellEnd"/>
+      <w:r>
+        <w:rPr>
+          <w:rFonts w:ascii="Arial" w:hAnsi="Arial"/>
+        </w:rPr>
+        <w:t xml:space="preserve"> </w:t>
+      </w:r>
+      <w:proofErr w:type="spellStart"/>
+      <w:r>
+        <w:rPr>
+          <w:rFonts w:ascii="Arial" w:hAnsi="Arial"/>
+        </w:rPr>
+        <w:t>restore</w:t>
+      </w:r>
+      <w:proofErr w:type="spellEnd"/>
+      <w:r>
+        <w:rPr>
+          <w:rFonts w:ascii="Arial" w:hAnsi="Arial"/>
+        </w:rPr>
+        <w:t xml:space="preserve"> e o nome do arquivo assim o </w:t>
+      </w:r>
+      <w:proofErr w:type="spellStart"/>
+      <w:r>
+        <w:rPr>
+          <w:rFonts w:ascii="Arial" w:hAnsi="Arial"/>
+        </w:rPr>
+        <w:t>git</w:t>
+      </w:r>
+      <w:proofErr w:type="spellEnd"/>
+      <w:r>
+        <w:rPr>
+          <w:rFonts w:ascii="Arial" w:hAnsi="Arial"/>
+        </w:rPr>
+        <w:t xml:space="preserve"> irá restaurar o arquivo de acordo com o ultimo </w:t>
+      </w:r>
+      <w:proofErr w:type="spellStart"/>
+      <w:r>
+        <w:rPr>
+          <w:rFonts w:ascii="Arial" w:hAnsi="Arial"/>
+        </w:rPr>
+        <w:t>commit</w:t>
+      </w:r>
+      <w:proofErr w:type="spellEnd"/>
+      <w:r>
+        <w:rPr>
+          <w:rFonts w:ascii="Arial" w:hAnsi="Arial"/>
+        </w:rPr>
+        <w:t xml:space="preserve">. </w:t>
+      </w:r>
+    </w:p>
+    <w:p>
+      <w:pPr>
+        <w:rPr>
+          <w:rFonts w:ascii="Arial" w:hAnsi="Arial"/>
+        </w:rPr>
+      </w:pPr>
+      <w:r>
+        <w:rPr>
+          <w:rFonts w:ascii="Arial" w:hAnsi="Arial"/>
+        </w:rPr>
+        <w:t xml:space="preserve">Para modificar a mensagem que é utilizada em conjunto do </w:t>
+      </w:r>
+      <w:proofErr w:type="spellStart"/>
+      <w:r>
+        <w:rPr>
+          <w:rFonts w:ascii="Arial" w:hAnsi="Arial"/>
+        </w:rPr>
+        <w:t>commit</w:t>
+      </w:r>
+      <w:proofErr w:type="spellEnd"/>
+      <w:r>
+        <w:rPr>
+          <w:rFonts w:ascii="Arial" w:hAnsi="Arial"/>
+        </w:rPr>
+        <w:t xml:space="preserve">, pode-se realizar os seguintes comandos </w:t>
+      </w:r>
+      <w:proofErr w:type="spellStart"/>
+      <w:r>
+        <w:rPr>
+          <w:rFonts w:ascii="Arial" w:hAnsi="Arial"/>
+        </w:rPr>
+        <w:t>git</w:t>
+      </w:r>
+      <w:proofErr w:type="spellEnd"/>
+      <w:r>
+        <w:rPr>
+          <w:rFonts w:ascii="Arial" w:hAnsi="Arial"/>
+        </w:rPr>
+        <w:t xml:space="preserve"> </w:t>
+      </w:r>
+      <w:proofErr w:type="spellStart"/>
+      <w:r>
+        <w:rPr>
+          <w:rFonts w:ascii="Arial" w:hAnsi="Arial"/>
+        </w:rPr>
+        <w:t>commit</w:t>
+      </w:r>
+      <w:proofErr w:type="spellEnd"/>
+      <w:r>
+        <w:rPr>
+          <w:rFonts w:ascii="Arial" w:hAnsi="Arial"/>
+        </w:rPr>
+        <w:t xml:space="preserve"> –</w:t>
+      </w:r>
+      <w:proofErr w:type="spellStart"/>
+      <w:r>
+        <w:rPr>
+          <w:rFonts w:ascii="Arial" w:hAnsi="Arial"/>
+        </w:rPr>
+        <w:t>amend</w:t>
+      </w:r>
+      <w:proofErr w:type="spellEnd"/>
+      <w:r>
+        <w:rPr>
+          <w:rFonts w:ascii="Arial" w:hAnsi="Arial"/>
+        </w:rPr>
+        <w:t xml:space="preserve"> -m “</w:t>
+      </w:r>
+      <w:proofErr w:type="spellStart"/>
+      <w:r>
+        <w:rPr>
+          <w:rFonts w:ascii="Arial" w:hAnsi="Arial"/>
+        </w:rPr>
+        <w:t>adiiona</w:t>
+      </w:r>
+      <w:proofErr w:type="spellEnd"/>
+      <w:r>
+        <w:rPr>
+          <w:rFonts w:ascii="Arial" w:hAnsi="Arial"/>
+        </w:rPr>
+        <w:t xml:space="preserve"> a nova mensagem para o </w:t>
+      </w:r>
+      <w:proofErr w:type="spellStart"/>
+      <w:r>
+        <w:rPr>
+          <w:rFonts w:ascii="Arial" w:hAnsi="Arial"/>
+        </w:rPr>
+        <w:t>commit</w:t>
+      </w:r>
+      <w:proofErr w:type="spellEnd"/>
+      <w:r>
+        <w:rPr>
+          <w:rFonts w:ascii="Arial" w:hAnsi="Arial"/>
+        </w:rPr>
+        <w:t xml:space="preserve">.”, caso não adicione o comando -m o </w:t>
+      </w:r>
+      <w:proofErr w:type="spellStart"/>
+      <w:r>
+        <w:rPr>
+          <w:rFonts w:ascii="Arial" w:hAnsi="Arial"/>
+        </w:rPr>
+        <w:t>git</w:t>
+      </w:r>
+      <w:proofErr w:type="spellEnd"/>
+      <w:r>
+        <w:rPr>
+          <w:rFonts w:ascii="Arial" w:hAnsi="Arial"/>
+        </w:rPr>
+        <w:t xml:space="preserve"> </w:t>
+      </w:r>
+      <w:r>
+        <w:rPr>
+          <w:rFonts w:ascii="Arial" w:hAnsi="Arial"/>
+        </w:rPr>
+        <w:t>irá</w:t>
+      </w:r>
+      <w:r>
+        <w:rPr>
+          <w:rFonts w:ascii="Arial" w:hAnsi="Arial"/>
+        </w:rPr>
+        <w:t xml:space="preserve"> realizar a abertura do editor e você o pode editar ali a mensagem </w:t>
+      </w:r>
+    </w:p>
+    <w:p>
+      <w:pPr>
+        <w:rPr>
+          <w:rFonts w:ascii="Arial" w:hAnsi="Arial"/>
+        </w:rPr>
+      </w:pPr>
+      <w:r>
+        <w:rPr>
+          <w:rFonts w:ascii="Arial" w:hAnsi="Arial"/>
+        </w:rPr>
+        <w:t xml:space="preserve">Para desfazer algum </w:t>
+      </w:r>
+      <w:proofErr w:type="spellStart"/>
+      <w:r>
+        <w:rPr>
+          <w:rFonts w:ascii="Arial" w:hAnsi="Arial"/>
+        </w:rPr>
+        <w:t>commit</w:t>
+      </w:r>
+      <w:proofErr w:type="spellEnd"/>
+      <w:r>
+        <w:rPr>
+          <w:rFonts w:ascii="Arial" w:hAnsi="Arial"/>
+        </w:rPr>
+        <w:t xml:space="preserve"> você deve utilizar alguns dos comandos listados abaixo </w:t>
+      </w:r>
+    </w:p>
+    <w:p>
+      <w:pPr>
+        <w:rPr>
+          <w:rFonts w:ascii="Arial" w:hAnsi="Arial"/>
+        </w:rPr>
+      </w:pPr>
+      <w:proofErr w:type="spellStart"/>
+      <w:r>
+        <w:rPr>
+          <w:rFonts w:ascii="Arial" w:hAnsi="Arial"/>
+        </w:rPr>
+        <w:t>git</w:t>
+      </w:r>
+      <w:proofErr w:type="spellEnd"/>
+      <w:r>
+        <w:rPr>
+          <w:rFonts w:ascii="Arial" w:hAnsi="Arial"/>
+        </w:rPr>
+        <w:t xml:space="preserve"> reset –soft </w:t>
+      </w:r>
+      <w:proofErr w:type="spellStart"/>
+      <w:r>
+        <w:rPr>
+          <w:rFonts w:ascii="Arial" w:hAnsi="Arial"/>
+        </w:rPr>
+        <w:t>hash</w:t>
+      </w:r>
+      <w:proofErr w:type="spellEnd"/>
+      <w:r>
+        <w:rPr>
+          <w:rFonts w:ascii="Arial" w:hAnsi="Arial"/>
+        </w:rPr>
+        <w:t xml:space="preserve"> do </w:t>
+      </w:r>
+      <w:proofErr w:type="spellStart"/>
+      <w:r>
+        <w:rPr>
+          <w:rFonts w:ascii="Arial" w:hAnsi="Arial"/>
+        </w:rPr>
+        <w:t>commit</w:t>
+      </w:r>
+      <w:proofErr w:type="spellEnd"/>
+      <w:r>
+        <w:rPr>
+          <w:rFonts w:ascii="Arial" w:hAnsi="Arial"/>
+        </w:rPr>
+        <w:t xml:space="preserve"> (Nesse comando em questão, pega os arquivos nos </w:t>
+      </w:r>
+      <w:proofErr w:type="spellStart"/>
+      <w:r>
+        <w:rPr>
+          <w:rFonts w:ascii="Arial" w:hAnsi="Arial"/>
+        </w:rPr>
+        <w:t>commit</w:t>
+      </w:r>
+      <w:proofErr w:type="spellEnd"/>
+      <w:r>
+        <w:rPr>
+          <w:rFonts w:ascii="Arial" w:hAnsi="Arial"/>
+        </w:rPr>
+        <w:t xml:space="preserve"> que estão </w:t>
+      </w:r>
+      <w:r>
+        <w:rPr>
+          <w:rFonts w:ascii="Arial" w:hAnsi="Arial"/>
+        </w:rPr>
+        <w:t>posteriores</w:t>
+      </w:r>
+      <w:r>
+        <w:rPr>
+          <w:rFonts w:ascii="Arial" w:hAnsi="Arial"/>
+        </w:rPr>
+        <w:t xml:space="preserve"> a ao escolhido pela </w:t>
+      </w:r>
+      <w:proofErr w:type="spellStart"/>
+      <w:r>
+        <w:rPr>
+          <w:rFonts w:ascii="Arial" w:hAnsi="Arial"/>
+        </w:rPr>
+        <w:t>hash</w:t>
+      </w:r>
+      <w:proofErr w:type="spellEnd"/>
+      <w:r>
+        <w:rPr>
+          <w:rFonts w:ascii="Arial" w:hAnsi="Arial"/>
+        </w:rPr>
+        <w:t xml:space="preserve"> e os coloca na área de preparação para que seja </w:t>
+      </w:r>
+      <w:proofErr w:type="spellStart"/>
+      <w:r>
+        <w:rPr>
+          <w:rFonts w:ascii="Arial" w:hAnsi="Arial"/>
+        </w:rPr>
+        <w:t>commitado</w:t>
+      </w:r>
+      <w:proofErr w:type="spellEnd"/>
+      <w:r>
+        <w:rPr>
+          <w:rFonts w:ascii="Arial" w:hAnsi="Arial"/>
+        </w:rPr>
+        <w:t xml:space="preserve"> novamente</w:t>
+      </w:r>
+      <w:r>
+        <w:rPr>
+          <w:rFonts w:ascii="Arial" w:hAnsi="Arial"/>
+        </w:rPr>
+        <w:t xml:space="preserve">, ou seja ele não apaga os arquivos do </w:t>
+      </w:r>
+      <w:proofErr w:type="spellStart"/>
+      <w:r>
+        <w:rPr>
+          <w:rFonts w:ascii="Arial" w:hAnsi="Arial"/>
+        </w:rPr>
+        <w:t>commit</w:t>
+      </w:r>
+      <w:proofErr w:type="spellEnd"/>
+      <w:r>
+        <w:rPr>
+          <w:rFonts w:ascii="Arial" w:hAnsi="Arial"/>
+        </w:rPr>
+        <w:t xml:space="preserve"> apenas retornas os arquivos ou o </w:t>
+      </w:r>
+      <w:proofErr w:type="spellStart"/>
+      <w:r>
+        <w:rPr>
+          <w:rFonts w:ascii="Arial" w:hAnsi="Arial"/>
+        </w:rPr>
+        <w:t>commit</w:t>
+      </w:r>
+      <w:proofErr w:type="spellEnd"/>
+      <w:r>
+        <w:rPr>
+          <w:rFonts w:ascii="Arial" w:hAnsi="Arial"/>
+        </w:rPr>
+        <w:t xml:space="preserve"> feito, para que ele possa ser editado e adicionado novamente ao </w:t>
+      </w:r>
+      <w:proofErr w:type="spellStart"/>
+      <w:r>
+        <w:rPr>
+          <w:rFonts w:ascii="Arial" w:hAnsi="Arial"/>
+        </w:rPr>
+        <w:t>repositorio</w:t>
+      </w:r>
+      <w:proofErr w:type="spellEnd"/>
+      <w:r>
+        <w:rPr>
+          <w:rFonts w:ascii="Arial" w:hAnsi="Arial"/>
+        </w:rPr>
+        <w:t>)</w:t>
+      </w:r>
+    </w:p>
+    <w:p>
+      <w:pPr>
+        <w:rPr>
+          <w:rFonts w:ascii="Arial" w:hAnsi="Arial"/>
+        </w:rPr>
+      </w:pPr>
+      <w:proofErr w:type="spellStart"/>
+      <w:r>
+        <w:rPr>
+          <w:rFonts w:ascii="Arial" w:hAnsi="Arial"/>
+        </w:rPr>
+        <w:t>git</w:t>
+      </w:r>
+      <w:proofErr w:type="spellEnd"/>
+      <w:r>
+        <w:rPr>
+          <w:rFonts w:ascii="Arial" w:hAnsi="Arial"/>
+        </w:rPr>
+        <w:t xml:space="preserve"> reset –</w:t>
+      </w:r>
+      <w:proofErr w:type="spellStart"/>
+      <w:r>
+        <w:rPr>
+          <w:rFonts w:ascii="Arial" w:hAnsi="Arial"/>
+        </w:rPr>
+        <w:t>mixed</w:t>
+      </w:r>
+      <w:proofErr w:type="spellEnd"/>
+      <w:r>
+        <w:rPr>
+          <w:rFonts w:ascii="Arial" w:hAnsi="Arial"/>
+        </w:rPr>
+        <w:t xml:space="preserve"> </w:t>
+      </w:r>
+      <w:proofErr w:type="spellStart"/>
+      <w:r>
+        <w:rPr>
+          <w:rFonts w:ascii="Arial" w:hAnsi="Arial"/>
+        </w:rPr>
+        <w:t>hash</w:t>
+      </w:r>
+      <w:proofErr w:type="spellEnd"/>
+      <w:r>
+        <w:rPr>
+          <w:rFonts w:ascii="Arial" w:hAnsi="Arial"/>
+        </w:rPr>
+        <w:t xml:space="preserve"> (Como padrão o comando </w:t>
+      </w:r>
+      <w:proofErr w:type="spellStart"/>
+      <w:r>
+        <w:rPr>
+          <w:rFonts w:ascii="Arial" w:hAnsi="Arial"/>
+        </w:rPr>
+        <w:t>mixed</w:t>
+      </w:r>
+      <w:proofErr w:type="spellEnd"/>
+      <w:r>
+        <w:rPr>
+          <w:rFonts w:ascii="Arial" w:hAnsi="Arial"/>
+        </w:rPr>
+        <w:t xml:space="preserve"> é o padrão realizado pelo </w:t>
+      </w:r>
+      <w:proofErr w:type="spellStart"/>
+      <w:r>
+        <w:rPr>
+          <w:rFonts w:ascii="Arial" w:hAnsi="Arial"/>
+        </w:rPr>
+        <w:t>git</w:t>
+      </w:r>
+      <w:proofErr w:type="spellEnd"/>
+      <w:r>
+        <w:rPr>
+          <w:rFonts w:ascii="Arial" w:hAnsi="Arial"/>
+        </w:rPr>
+        <w:t xml:space="preserve"> caso não seja adicionado esse argumento o </w:t>
+      </w:r>
+      <w:proofErr w:type="spellStart"/>
+      <w:r>
+        <w:rPr>
+          <w:rFonts w:ascii="Arial" w:hAnsi="Arial"/>
+        </w:rPr>
+        <w:t>git</w:t>
+      </w:r>
+      <w:proofErr w:type="spellEnd"/>
+      <w:r>
+        <w:rPr>
+          <w:rFonts w:ascii="Arial" w:hAnsi="Arial"/>
+        </w:rPr>
+        <w:t xml:space="preserve"> irá entender que é um </w:t>
+      </w:r>
+      <w:proofErr w:type="spellStart"/>
+      <w:r>
+        <w:rPr>
+          <w:rFonts w:ascii="Arial" w:hAnsi="Arial"/>
+        </w:rPr>
+        <w:t>git</w:t>
+      </w:r>
+      <w:proofErr w:type="spellEnd"/>
+      <w:r>
+        <w:rPr>
+          <w:rFonts w:ascii="Arial" w:hAnsi="Arial"/>
+        </w:rPr>
+        <w:t xml:space="preserve"> reset –</w:t>
+      </w:r>
+      <w:proofErr w:type="spellStart"/>
+      <w:r>
+        <w:rPr>
+          <w:rFonts w:ascii="Arial" w:hAnsi="Arial"/>
+        </w:rPr>
+        <w:t>mixed</w:t>
+      </w:r>
+      <w:proofErr w:type="spellEnd"/>
+      <w:r>
+        <w:rPr>
+          <w:rFonts w:ascii="Arial" w:hAnsi="Arial"/>
+        </w:rPr>
+        <w:t xml:space="preserve">, diferentemente do que é feito no –soft ele não os adiciona a lista de adicionado e sim de não conhecidos no </w:t>
+      </w:r>
+      <w:proofErr w:type="spellStart"/>
+      <w:r>
+        <w:rPr>
+          <w:rFonts w:ascii="Arial" w:hAnsi="Arial"/>
+        </w:rPr>
+        <w:t>commit</w:t>
+      </w:r>
+      <w:proofErr w:type="spellEnd"/>
+      <w:r>
+        <w:rPr>
+          <w:rFonts w:ascii="Arial" w:hAnsi="Arial"/>
+        </w:rPr>
+        <w:t>, ou seja arquivos e pastas não rastreadas e adicionadas ao repositório)</w:t>
+      </w:r>
+    </w:p>
+    <w:p>
+      <w:pPr>
+        <w:rPr>
+          <w:rFonts w:ascii="Arial" w:hAnsi="Arial"/>
+        </w:rPr>
+      </w:pPr>
+      <w:proofErr w:type="spellStart"/>
+      <w:r>
+        <w:rPr>
+          <w:rFonts w:ascii="Arial" w:hAnsi="Arial"/>
+        </w:rPr>
+        <w:t>git</w:t>
+      </w:r>
+      <w:proofErr w:type="spellEnd"/>
+      <w:r>
+        <w:rPr>
+          <w:rFonts w:ascii="Arial" w:hAnsi="Arial"/>
+        </w:rPr>
+        <w:t xml:space="preserve"> reset –</w:t>
+      </w:r>
+      <w:r>
+        <w:rPr>
+          <w:rFonts w:ascii="Arial" w:hAnsi="Arial"/>
+        </w:rPr>
+        <w:t>hard (</w:t>
+      </w:r>
+      <w:r>
+        <w:rPr>
+          <w:rFonts w:ascii="Arial" w:hAnsi="Arial"/>
+        </w:rPr>
+        <w:t>Nesse comando e</w:t>
+      </w:r>
+      <w:r>
+        <w:rPr>
+          <w:rFonts w:ascii="Arial" w:hAnsi="Arial"/>
+        </w:rPr>
+        <w:t xml:space="preserve">m questão ele retorna ao status seja de arquivos ou códigos escritos para o </w:t>
+      </w:r>
+      <w:proofErr w:type="spellStart"/>
+      <w:r>
+        <w:rPr>
+          <w:rFonts w:ascii="Arial" w:hAnsi="Arial"/>
+        </w:rPr>
+        <w:t>commit</w:t>
+      </w:r>
+      <w:proofErr w:type="spellEnd"/>
+      <w:r>
+        <w:rPr>
+          <w:rFonts w:ascii="Arial" w:hAnsi="Arial"/>
+        </w:rPr>
+        <w:t xml:space="preserve"> selecionado)</w:t>
+      </w:r>
+    </w:p>
+    <w:p>
+      <w:pPr>
+        <w:rPr>
+          <w:rFonts w:ascii="Arial" w:hAnsi="Arial"/>
+        </w:rPr>
+      </w:pPr>
+      <w:r>
+        <w:rPr>
+          <w:rFonts w:ascii="Arial" w:hAnsi="Arial"/>
+        </w:rPr>
+        <w:t xml:space="preserve">Outro comando útil para visualizar quais alterações foram feitas no repositório pode-se utilizar o comando </w:t>
+      </w:r>
+      <w:proofErr w:type="spellStart"/>
+      <w:r>
+        <w:rPr>
+          <w:rFonts w:ascii="Arial" w:hAnsi="Arial"/>
+        </w:rPr>
+        <w:t>git</w:t>
+      </w:r>
+      <w:proofErr w:type="spellEnd"/>
+      <w:r>
+        <w:rPr>
+          <w:rFonts w:ascii="Arial" w:hAnsi="Arial"/>
+        </w:rPr>
+        <w:t xml:space="preserve"> </w:t>
+      </w:r>
+      <w:proofErr w:type="spellStart"/>
+      <w:r>
+        <w:rPr>
+          <w:rFonts w:ascii="Arial" w:hAnsi="Arial"/>
+        </w:rPr>
+        <w:t>reflog</w:t>
+      </w:r>
+      <w:proofErr w:type="spellEnd"/>
+      <w:r>
+        <w:rPr>
+          <w:rFonts w:ascii="Arial" w:hAnsi="Arial"/>
+        </w:rPr>
+        <w:t xml:space="preserve">, esse comando demonstrar todos os comandos que foram </w:t>
+      </w:r>
+      <w:r>
+        <w:rPr>
+          <w:rFonts w:ascii="Arial" w:hAnsi="Arial"/>
+        </w:rPr>
+        <w:t>realizados</w:t>
+      </w:r>
+      <w:r>
+        <w:rPr>
+          <w:rFonts w:ascii="Arial" w:hAnsi="Arial"/>
+        </w:rPr>
+        <w:t xml:space="preserve">, incluindo os </w:t>
+      </w:r>
+      <w:proofErr w:type="spellStart"/>
+      <w:r>
+        <w:rPr>
+          <w:rFonts w:ascii="Arial" w:hAnsi="Arial"/>
+        </w:rPr>
+        <w:t>git</w:t>
+      </w:r>
+      <w:proofErr w:type="spellEnd"/>
+      <w:r>
+        <w:rPr>
+          <w:rFonts w:ascii="Arial" w:hAnsi="Arial"/>
+        </w:rPr>
+        <w:t xml:space="preserve"> reset</w:t>
+      </w:r>
+      <w:r>
+        <w:rPr>
+          <w:rFonts w:ascii="Arial" w:hAnsi="Arial"/>
+        </w:rPr>
+        <w:t>, para que um arquivo ou pasta com arquivo não seja adicionado a área de preparação (</w:t>
+      </w:r>
+      <w:proofErr w:type="spellStart"/>
+      <w:r>
+        <w:rPr>
+          <w:rFonts w:ascii="Arial" w:hAnsi="Arial"/>
+        </w:rPr>
+        <w:t>pre</w:t>
+      </w:r>
+      <w:proofErr w:type="spellEnd"/>
+      <w:r>
+        <w:rPr>
+          <w:rFonts w:ascii="Arial" w:hAnsi="Arial"/>
+        </w:rPr>
+        <w:t xml:space="preserve"> </w:t>
+      </w:r>
+      <w:proofErr w:type="spellStart"/>
+      <w:r>
+        <w:rPr>
+          <w:rFonts w:ascii="Arial" w:hAnsi="Arial"/>
+        </w:rPr>
+        <w:t>commit</w:t>
+      </w:r>
+      <w:proofErr w:type="spellEnd"/>
+      <w:r>
+        <w:rPr>
+          <w:rFonts w:ascii="Arial" w:hAnsi="Arial"/>
+        </w:rPr>
+        <w:t xml:space="preserve">), deve-se utilizar o comando </w:t>
+      </w:r>
+      <w:proofErr w:type="spellStart"/>
+      <w:r>
+        <w:rPr>
+          <w:rFonts w:ascii="Arial" w:hAnsi="Arial"/>
+        </w:rPr>
+        <w:t>git</w:t>
+      </w:r>
+      <w:proofErr w:type="spellEnd"/>
+      <w:r>
+        <w:rPr>
+          <w:rFonts w:ascii="Arial" w:hAnsi="Arial"/>
+        </w:rPr>
+        <w:t xml:space="preserve"> reset e o caminho do arquivo que está no </w:t>
+      </w:r>
+      <w:proofErr w:type="spellStart"/>
+      <w:r>
+        <w:rPr>
+          <w:rFonts w:ascii="Arial" w:hAnsi="Arial"/>
+        </w:rPr>
+        <w:t>git</w:t>
+      </w:r>
+      <w:proofErr w:type="spellEnd"/>
+      <w:r>
+        <w:rPr>
+          <w:rFonts w:ascii="Arial" w:hAnsi="Arial"/>
+        </w:rPr>
+        <w:t xml:space="preserve"> status</w:t>
+      </w:r>
+      <w:r>
+        <w:rPr>
+          <w:rFonts w:ascii="Arial" w:hAnsi="Arial"/>
+        </w:rPr>
+        <w:t xml:space="preserve">, outra opção é </w:t>
+      </w:r>
+    </w:p>
+    <w:p>
+      <w:pPr>
+        <w:rPr>
+          <w:rFonts w:ascii="Arial" w:hAnsi="Arial"/>
+        </w:rPr>
+      </w:pPr>
+      <w:proofErr w:type="spellStart"/>
+      <w:r>
+        <w:rPr>
+          <w:rFonts w:ascii="Arial" w:hAnsi="Arial"/>
+        </w:rPr>
+        <w:t>git</w:t>
+      </w:r>
+      <w:proofErr w:type="spellEnd"/>
+      <w:r>
+        <w:rPr>
+          <w:rFonts w:ascii="Arial" w:hAnsi="Arial"/>
+        </w:rPr>
+        <w:t xml:space="preserve"> </w:t>
+      </w:r>
+      <w:proofErr w:type="spellStart"/>
+      <w:r>
+        <w:rPr>
+          <w:rFonts w:ascii="Arial" w:hAnsi="Arial"/>
+        </w:rPr>
+        <w:t>restore</w:t>
+      </w:r>
+      <w:proofErr w:type="spellEnd"/>
+      <w:r>
+        <w:rPr>
+          <w:rFonts w:ascii="Arial" w:hAnsi="Arial"/>
+        </w:rPr>
+        <w:t xml:space="preserve"> –</w:t>
+      </w:r>
+      <w:proofErr w:type="spellStart"/>
+      <w:r>
+        <w:rPr>
+          <w:rFonts w:ascii="Arial" w:hAnsi="Arial"/>
+        </w:rPr>
+        <w:t>staged</w:t>
+      </w:r>
+      <w:proofErr w:type="spellEnd"/>
+      <w:r>
+        <w:rPr>
+          <w:rFonts w:ascii="Arial" w:hAnsi="Arial"/>
+        </w:rPr>
+        <w:t xml:space="preserve"> e o caminho</w:t>
+      </w:r>
+      <w:r>
+        <w:rPr>
+          <w:rFonts w:ascii="Arial" w:hAnsi="Arial"/>
+        </w:rPr>
+        <w:t xml:space="preserve"> desejado </w:t>
+      </w:r>
+    </w:p>
+    <w:p>
+      <w:pPr>
+        <w:rPr>
+          <w:rFonts w:ascii="Arial" w:hAnsi="Arial"/>
+        </w:rPr>
+      </w:pPr>
+      <w:proofErr w:type="gramStart"/>
+      <w:r>
+        <w:rPr>
+          <w:rFonts w:ascii="Arial" w:hAnsi="Arial"/>
+        </w:rPr>
+        <w:t>Outro dica importante</w:t>
+      </w:r>
+      <w:proofErr w:type="gramEnd"/>
+      <w:r>
+        <w:rPr>
+          <w:rFonts w:ascii="Arial" w:hAnsi="Arial"/>
+        </w:rPr>
+        <w:t xml:space="preserve"> caso deseje </w:t>
+      </w:r>
+      <w:proofErr w:type="gramStart"/>
+      <w:r>
+        <w:rPr>
+          <w:rFonts w:ascii="Arial" w:hAnsi="Arial"/>
+        </w:rPr>
+        <w:t>realizar  a</w:t>
+      </w:r>
+      <w:proofErr w:type="gramEnd"/>
+      <w:r>
+        <w:rPr>
+          <w:rFonts w:ascii="Arial" w:hAnsi="Arial"/>
+        </w:rPr>
+        <w:t xml:space="preserve"> edição de um arquivo de forma online você pode realizar a edição através do atalho de teclado com a </w:t>
+      </w:r>
+      <w:proofErr w:type="gramStart"/>
+      <w:r>
+        <w:rPr>
+          <w:rFonts w:ascii="Arial" w:hAnsi="Arial"/>
+        </w:rPr>
+        <w:t>tecla .</w:t>
+      </w:r>
+      <w:proofErr w:type="gramEnd"/>
+      <w:r>
+        <w:rPr>
+          <w:rFonts w:ascii="Arial" w:hAnsi="Arial"/>
+        </w:rPr>
+        <w:t xml:space="preserve"> (ponto)</w:t>
+      </w:r>
+      <w:r>
+        <w:rPr>
+          <w:rFonts w:ascii="Arial" w:hAnsi="Arial"/>
+        </w:rPr>
+        <w:t xml:space="preserve">, que irá abrir um </w:t>
+      </w:r>
+      <w:proofErr w:type="spellStart"/>
+      <w:r>
+        <w:rPr>
+          <w:rFonts w:ascii="Arial" w:hAnsi="Arial"/>
+        </w:rPr>
+        <w:t>vscode</w:t>
+      </w:r>
+      <w:proofErr w:type="spellEnd"/>
+      <w:r>
+        <w:rPr>
+          <w:rFonts w:ascii="Arial" w:hAnsi="Arial"/>
+        </w:rPr>
+        <w:t xml:space="preserve"> online </w:t>
+      </w:r>
+    </w:p>
+    <w:p>
+      <w:pPr>
+        <w:rPr>
+          <w:rFonts w:ascii="Arial" w:hAnsi="Arial"/>
+        </w:rPr>
+      </w:pPr>
+      <w:r>
+        <w:rPr>
+          <w:rFonts w:ascii="Arial" w:hAnsi="Arial"/>
+        </w:rPr>
+        <w:br w:type="page"/>
+      </w:r>
+    </w:p>
+    <w:p>
+      <w:pPr>
+        <w:rPr>
+          <w:rFonts w:ascii="Arial" w:hAnsi="Arial"/>
+        </w:rPr>
+      </w:pPr>
+      <w:r>
+        <w:rPr>
+          <w:rFonts w:ascii="Arial" w:hAnsi="Arial"/>
+        </w:rPr>
+        <w:lastRenderedPageBreak/>
+        <w:t xml:space="preserve">Trabalhando com </w:t>
+      </w:r>
+      <w:proofErr w:type="spellStart"/>
+      <w:r>
+        <w:rPr>
+          <w:rFonts w:ascii="Arial" w:hAnsi="Arial"/>
+        </w:rPr>
+        <w:t>Branches</w:t>
+      </w:r>
+      <w:proofErr w:type="spellEnd"/>
+      <w:r>
+        <w:rPr>
+          <w:rFonts w:ascii="Arial" w:hAnsi="Arial"/>
+        </w:rPr>
+        <w:t xml:space="preserve"> </w:t>
+      </w:r>
+    </w:p>
+    <w:p>
+      <w:pPr>
+        <w:rPr>
+          <w:rFonts w:ascii="Arial" w:hAnsi="Arial"/>
+        </w:rPr>
+      </w:pPr>
+      <w:r>
+        <w:rPr>
+          <w:rFonts w:ascii="Arial" w:hAnsi="Arial"/>
+        </w:rPr>
+        <w:t xml:space="preserve">De uma maneira simplista, uma Branch (em tradução livre, “ramo”), é uma ramificação do seu projeto. </w:t>
+      </w:r>
+    </w:p>
+    <w:p>
+      <w:pPr>
+        <w:pStyle w:val="PargrafodaLista"/>
+        <w:numPr>
+          <w:ilvl w:val="0"/>
+          <w:numId w:val="1"/>
+        </w:numPr>
+        <w:rPr>
+          <w:rFonts w:ascii="Arial" w:hAnsi="Arial"/>
+        </w:rPr>
+      </w:pPr>
+      <w:r>
+        <w:rPr>
+          <w:rFonts w:ascii="Arial" w:hAnsi="Arial"/>
+        </w:rPr>
+        <w:t xml:space="preserve">É um ponteiro móvel para um </w:t>
+      </w:r>
+      <w:proofErr w:type="spellStart"/>
+      <w:r>
+        <w:rPr>
+          <w:rFonts w:ascii="Arial" w:hAnsi="Arial"/>
+        </w:rPr>
+        <w:t>commit</w:t>
+      </w:r>
+      <w:proofErr w:type="spellEnd"/>
+      <w:r>
+        <w:rPr>
+          <w:rFonts w:ascii="Arial" w:hAnsi="Arial"/>
+        </w:rPr>
+        <w:t xml:space="preserve"> no histórico do repositório.</w:t>
+      </w:r>
+    </w:p>
+    <w:p>
+      <w:pPr>
+        <w:pStyle w:val="PargrafodaLista"/>
+        <w:numPr>
+          <w:ilvl w:val="0"/>
+          <w:numId w:val="1"/>
+        </w:numPr>
+        <w:rPr>
+          <w:rFonts w:ascii="Arial" w:hAnsi="Arial"/>
+        </w:rPr>
+      </w:pPr>
+      <w:r>
+        <w:rPr>
+          <w:rFonts w:ascii="Arial" w:hAnsi="Arial"/>
+        </w:rPr>
+        <w:t xml:space="preserve">Quando você cria uma nova Branch a partir de outra existente, a nova se inicia apontando para o mesmo </w:t>
+      </w:r>
+      <w:proofErr w:type="spellStart"/>
+      <w:r>
+        <w:rPr>
+          <w:rFonts w:ascii="Arial" w:hAnsi="Arial"/>
+        </w:rPr>
+        <w:t>commit</w:t>
+      </w:r>
+      <w:proofErr w:type="spellEnd"/>
+      <w:r>
+        <w:rPr>
+          <w:rFonts w:ascii="Arial" w:hAnsi="Arial"/>
+        </w:rPr>
+        <w:t xml:space="preserve"> da Branch que estava quando foi criada. </w:t>
+      </w:r>
+    </w:p>
+    <w:p>
+      <w:pPr>
+        <w:rPr>
+          <w:rFonts w:ascii="Arial" w:hAnsi="Arial"/>
+        </w:rPr>
+      </w:pPr>
+    </w:p>
+    <w:p>
+      <w:pPr>
+        <w:rPr>
+          <w:rFonts w:ascii="Arial" w:hAnsi="Arial"/>
+        </w:rPr>
+      </w:pPr>
+    </w:p>
+    <w:p>
+      <w:pPr>
+        <w:rPr>
+          <w:rFonts w:ascii="Arial" w:hAnsi="Arial"/>
+        </w:rPr>
+      </w:pPr>
+      <w:r>
+        <w:rPr>
+          <w:rFonts w:ascii="Arial" w:hAnsi="Arial"/>
+        </w:rPr>
         <w:drawing>
           <wp:inline distT="0" distB="0" distL="0" distR="0" wp14:anchorId="1FCCBB4F" wp14:editId="32C8171E">
             <wp:extent cx="5400040" cy="2630805"/>
@@ -1543,6 +3686,7 @@
         <w:rPr>
           <w:rFonts w:ascii="Arial" w:hAnsi="Arial"/>
         </w:rPr>
+        <w:lastRenderedPageBreak/>
         <w:drawing>
           <wp:inline distT="0" distB="0" distL="0" distR="0" wp14:anchorId="110A546A" wp14:editId="1FF4942F">
             <wp:extent cx="5400040" cy="2629535"/>
@@ -1581,16 +3725,10 @@
       </w:r>
     </w:p>
     <w:p>
-      <w:pPr>
-        <w:rPr>
-          <w:noProof/>
-        </w:rPr>
-      </w:pPr>
-      <w:r>
-        <w:rPr>
-          <w:rFonts w:ascii="Arial" w:hAnsi="Arial"/>
-        </w:rPr>
-        <w:lastRenderedPageBreak/>
+      <w:r>
+        <w:rPr>
+          <w:rFonts w:ascii="Arial" w:hAnsi="Arial"/>
+        </w:rPr>
         <w:drawing>
           <wp:inline distT="0" distB="0" distL="0" distR="0" wp14:anchorId="06F9F422" wp14:editId="6C3F2F12">
             <wp:extent cx="5400040" cy="2635250"/>
@@ -1628,9 +3766,6 @@
         </w:drawing>
       </w:r>
       <w:r>
-        <w:rPr>
-          <w:noProof/>
-        </w:rPr>
         <w:t xml:space="preserve"> </w:t>
       </w:r>
       <w:r>
@@ -1674,15 +3809,9 @@
         </w:drawing>
       </w:r>
       <w:r>
-        <w:rPr>
-          <w:noProof/>
-        </w:rPr>
         <w:t xml:space="preserve"> </w:t>
       </w:r>
       <w:r>
-        <w:rPr>
-          <w:noProof/>
-        </w:rPr>
         <w:lastRenderedPageBreak/>
         <w:drawing>
           <wp:inline distT="0" distB="0" distL="0" distR="0" wp14:anchorId="63400747" wp14:editId="5528E1F8">
@@ -1721,15 +3850,9 @@
         </w:drawing>
       </w:r>
       <w:r>
-        <w:rPr>
-          <w:noProof/>
-        </w:rPr>
         <w:t xml:space="preserve"> </w:t>
       </w:r>
       <w:r>
-        <w:rPr>
-          <w:noProof/>
-        </w:rPr>
         <w:drawing>
           <wp:inline distT="0" distB="0" distL="0" distR="0" wp14:anchorId="344D5E7B" wp14:editId="08169847">
             <wp:extent cx="5400040" cy="2636520"/>
@@ -1815,9 +3938,6 @@
         </w:drawing>
       </w:r>
       <w:r>
-        <w:rPr>
-          <w:noProof/>
-        </w:rPr>
         <w:t xml:space="preserve"> </w:t>
       </w:r>
       <w:r>
@@ -2039,8 +4159,18 @@
           <w:b/>
           <w:bCs/>
         </w:rPr>
-        <w:t>Repositório Git</w:t>
-      </w:r>
+        <w:t xml:space="preserve">Repositório </w:t>
+      </w:r>
+      <w:proofErr w:type="spellStart"/>
+      <w:r>
+        <w:rPr>
+          <w:rFonts w:ascii="Arial" w:hAnsi="Arial"/>
+          <w:b/>
+          <w:bCs/>
+        </w:rPr>
+        <w:t>Git</w:t>
+      </w:r>
+      <w:proofErr w:type="spellEnd"/>
     </w:p>
     <w:p>
       <w:pPr>
@@ -2065,7 +4195,35 @@
         <w:rPr>
           <w:rFonts w:ascii="Arial" w:hAnsi="Arial"/>
         </w:rPr>
-        <w:t>O Git é um conceito essencial no mercado de trabalho atualmente, por isso sempre reforçamos sua importância em nossa metodologia educacional. Por isso, todo código-fonte desenvolvido durante este conteúdo foi versionado no seguinte endereço para que você possa consultá-lo a qualquer momento:</w:t>
+        <w:t xml:space="preserve">O </w:t>
+      </w:r>
+      <w:proofErr w:type="spellStart"/>
+      <w:r>
+        <w:rPr>
+          <w:rFonts w:ascii="Arial" w:hAnsi="Arial"/>
+        </w:rPr>
+        <w:t>Git</w:t>
+      </w:r>
+      <w:proofErr w:type="spellEnd"/>
+      <w:r>
+        <w:rPr>
+          <w:rFonts w:ascii="Arial" w:hAnsi="Arial"/>
+        </w:rPr>
+        <w:t xml:space="preserve"> é um conceito essencial no mercado de trabalho atualmente, por isso sempre reforçamos sua importância em nossa metodologia educacional. Por isso, todo código-fonte desenvolvido durante este conteúdo foi </w:t>
+      </w:r>
+      <w:proofErr w:type="spellStart"/>
+      <w:r>
+        <w:rPr>
+          <w:rFonts w:ascii="Arial" w:hAnsi="Arial"/>
+        </w:rPr>
+        <w:t>versionado</w:t>
+      </w:r>
+      <w:proofErr w:type="spellEnd"/>
+      <w:r>
+        <w:rPr>
+          <w:rFonts w:ascii="Arial" w:hAnsi="Arial"/>
+        </w:rPr>
+        <w:t xml:space="preserve"> no seguinte endereço para que você possa consultá-lo a qualquer momento:</w:t>
       </w:r>
     </w:p>
     <w:p>
@@ -2139,7 +4297,23 @@
             <w:rStyle w:val="Hyperlink"/>
             <w:rFonts w:ascii="Arial" w:hAnsi="Arial"/>
           </w:rPr>
-          <w:t>Versionamento de Código com Git e GitHub.pptx</w:t>
+          <w:t xml:space="preserve">Versionamento de Código com </w:t>
+        </w:r>
+        <w:proofErr w:type="spellStart"/>
+        <w:r>
+          <w:rPr>
+            <w:rStyle w:val="Hyperlink"/>
+            <w:rFonts w:ascii="Arial" w:hAnsi="Arial"/>
+          </w:rPr>
+          <w:t>Git</w:t>
+        </w:r>
+        <w:proofErr w:type="spellEnd"/>
+        <w:r>
+          <w:rPr>
+            <w:rStyle w:val="Hyperlink"/>
+            <w:rFonts w:ascii="Arial" w:hAnsi="Arial"/>
+          </w:rPr>
+          <w:t xml:space="preserve"> e GitHub.pptx</w:t>
         </w:r>
       </w:hyperlink>
     </w:p>
@@ -2254,7 +4428,21 @@
         <w:rPr>
           <w:rFonts w:ascii="Arial" w:hAnsi="Arial"/>
         </w:rPr>
-        <w:t> (visíveis globalmente na plataforma da DIO). Por outro lado, você também pode compartilhar suas conquistas e dúvidas usando os Fóruns (que são específicos para cada experiência educacional na DIO, como um Bootcamp por exemplo);</w:t>
+        <w:t xml:space="preserve"> (visíveis globalmente na plataforma da DIO). Por outro lado, você também pode compartilhar suas conquistas e dúvidas usando os Fóruns (que são específicos para cada experiência educacional na DIO, como um </w:t>
+      </w:r>
+      <w:proofErr w:type="spellStart"/>
+      <w:r>
+        <w:rPr>
+          <w:rFonts w:ascii="Arial" w:hAnsi="Arial"/>
+        </w:rPr>
+        <w:t>Bootcamp</w:t>
+      </w:r>
+      <w:proofErr w:type="spellEnd"/>
+      <w:r>
+        <w:rPr>
+          <w:rFonts w:ascii="Arial" w:hAnsi="Arial"/>
+        </w:rPr>
+        <w:t xml:space="preserve"> por exemplo);</w:t>
       </w:r>
     </w:p>
     <w:p>
@@ -2267,6 +4455,7 @@
           <w:rFonts w:ascii="Arial" w:hAnsi="Arial"/>
         </w:rPr>
       </w:pPr>
+      <w:proofErr w:type="spellStart"/>
       <w:r>
         <w:rPr>
           <w:rFonts w:ascii="Arial" w:hAnsi="Arial"/>
@@ -2275,11 +4464,68 @@
         </w:rPr>
         <w:t>Rooms</w:t>
       </w:r>
-      <w:r>
-        <w:rPr>
-          <w:rFonts w:ascii="Arial" w:hAnsi="Arial"/>
-        </w:rPr>
-        <w:t>: caso você esteja inscrito(a) em uma experiência educacional na DIO (como um Bootcamp, por exemplo) você terá acesso ao Rooms. O Rooms é uma ferramenta de bate-papo em tempo real onde todos os inscritos podem interagir, compartilhando dúvidas e dicas (que podem conter imagens e snippets de código-fonte);</w:t>
+      <w:proofErr w:type="spellEnd"/>
+      <w:r>
+        <w:rPr>
+          <w:rFonts w:ascii="Arial" w:hAnsi="Arial"/>
+        </w:rPr>
+        <w:t xml:space="preserve">: caso você esteja inscrito(a) em uma experiência educacional na DIO (como um </w:t>
+      </w:r>
+      <w:proofErr w:type="spellStart"/>
+      <w:r>
+        <w:rPr>
+          <w:rFonts w:ascii="Arial" w:hAnsi="Arial"/>
+        </w:rPr>
+        <w:t>Bootcamp</w:t>
+      </w:r>
+      <w:proofErr w:type="spellEnd"/>
+      <w:r>
+        <w:rPr>
+          <w:rFonts w:ascii="Arial" w:hAnsi="Arial"/>
+        </w:rPr>
+        <w:t xml:space="preserve">, por exemplo) você terá acesso ao </w:t>
+      </w:r>
+      <w:proofErr w:type="spellStart"/>
+      <w:r>
+        <w:rPr>
+          <w:rFonts w:ascii="Arial" w:hAnsi="Arial"/>
+        </w:rPr>
+        <w:t>Rooms</w:t>
+      </w:r>
+      <w:proofErr w:type="spellEnd"/>
+      <w:r>
+        <w:rPr>
+          <w:rFonts w:ascii="Arial" w:hAnsi="Arial"/>
+        </w:rPr>
+        <w:t xml:space="preserve">. O </w:t>
+      </w:r>
+      <w:proofErr w:type="spellStart"/>
+      <w:r>
+        <w:rPr>
+          <w:rFonts w:ascii="Arial" w:hAnsi="Arial"/>
+        </w:rPr>
+        <w:t>Rooms</w:t>
+      </w:r>
+      <w:proofErr w:type="spellEnd"/>
+      <w:r>
+        <w:rPr>
+          <w:rFonts w:ascii="Arial" w:hAnsi="Arial"/>
+        </w:rPr>
+        <w:t xml:space="preserve"> é uma ferramenta de bate-papo em tempo real onde todos os inscritos podem interagir, compartilhando dúvidas e dicas (que podem conter imagens e </w:t>
+      </w:r>
+      <w:proofErr w:type="spellStart"/>
+      <w:r>
+        <w:rPr>
+          <w:rFonts w:ascii="Arial" w:hAnsi="Arial"/>
+        </w:rPr>
+        <w:t>snippets</w:t>
+      </w:r>
+      <w:proofErr w:type="spellEnd"/>
+      <w:r>
+        <w:rPr>
+          <w:rFonts w:ascii="Arial" w:hAnsi="Arial"/>
+        </w:rPr>
+        <w:t xml:space="preserve"> de código-fonte);</w:t>
       </w:r>
     </w:p>
     <w:p>
@@ -2304,17 +4550,71 @@
         <w:rPr>
           <w:rFonts w:ascii="Arial" w:hAnsi="Arial"/>
         </w:rPr>
-        <w:t>: pode parecer óbvio, mas é importante frisar a importância das engines de busca no dia-a-dia de um profissional de TI. Caso não encontre o que procura dentro da DIO, pesquise sobre o assunto (conceito, dúvida, erro etc) na Internet (dê um Google), pois na maioria das vezes você será levado à páginas incríveis como o </w:t>
-      </w:r>
-      <w:hyperlink r:id="rId30" w:tgtFrame="_blank" w:history="1">
-        <w:r>
-          <w:rPr>
-            <w:rStyle w:val="Hyperlink"/>
-            <w:rFonts w:ascii="Arial" w:hAnsi="Arial"/>
-          </w:rPr>
-          <w:t>StackOverflow</w:t>
-        </w:r>
-      </w:hyperlink>
+        <w:t xml:space="preserve">: pode parecer óbvio, mas é importante frisar a importância das </w:t>
+      </w:r>
+      <w:proofErr w:type="spellStart"/>
+      <w:r>
+        <w:rPr>
+          <w:rFonts w:ascii="Arial" w:hAnsi="Arial"/>
+        </w:rPr>
+        <w:t>engines</w:t>
+      </w:r>
+      <w:proofErr w:type="spellEnd"/>
+      <w:r>
+        <w:rPr>
+          <w:rFonts w:ascii="Arial" w:hAnsi="Arial"/>
+        </w:rPr>
+        <w:t xml:space="preserve"> de busca no dia-a-dia de um profissional de TI. Caso não encontre o que procura dentro da DIO, pesquise sobre o assunto (conceito, dúvida, erro </w:t>
+      </w:r>
+      <w:proofErr w:type="spellStart"/>
+      <w:r>
+        <w:rPr>
+          <w:rFonts w:ascii="Arial" w:hAnsi="Arial"/>
+        </w:rPr>
+        <w:t>etc</w:t>
+      </w:r>
+      <w:proofErr w:type="spellEnd"/>
+      <w:r>
+        <w:rPr>
+          <w:rFonts w:ascii="Arial" w:hAnsi="Arial"/>
+        </w:rPr>
+        <w:t xml:space="preserve">) na Internet (dê um Google), pois na maioria das vezes você será levado </w:t>
+      </w:r>
+      <w:proofErr w:type="gramStart"/>
+      <w:r>
+        <w:rPr>
+          <w:rFonts w:ascii="Arial" w:hAnsi="Arial"/>
+        </w:rPr>
+        <w:t>à</w:t>
+      </w:r>
+      <w:proofErr w:type="gramEnd"/>
+      <w:r>
+        <w:rPr>
+          <w:rFonts w:ascii="Arial" w:hAnsi="Arial"/>
+        </w:rPr>
+        <w:t xml:space="preserve"> páginas incríveis como o </w:t>
+      </w:r>
+      <w:proofErr w:type="spellStart"/>
+      <w:r>
+        <w:fldChar w:fldCharType="begin"/>
+      </w:r>
+      <w:r>
+        <w:instrText>HYPERLINK "https://stackoverflow.com/" \t "_blank"</w:instrText>
+      </w:r>
+      <w:r>
+        <w:fldChar w:fldCharType="separate"/>
+      </w:r>
+      <w:r>
+        <w:rPr>
+          <w:rStyle w:val="Hyperlink"/>
+          <w:rFonts w:ascii="Arial" w:hAnsi="Arial"/>
+        </w:rPr>
+        <w:t>StackOverflow</w:t>
+      </w:r>
+      <w:proofErr w:type="spellEnd"/>
+      <w:r>
+        <w:fldChar w:fldCharType="end"/>
+      </w:r>
       <w:r>
         <w:rPr>
           <w:rFonts w:ascii="Arial" w:hAnsi="Arial"/>
@@ -3325,6 +5625,7 @@
   <w:style w:type="character" w:default="1" w:styleId="Fontepargpadro">
     <w:name w:val="Default Paragraph Font"/>
     <w:uiPriority w:val="1"/>
+    <w:semiHidden/>
     <w:unhideWhenUsed/>
   </w:style>
   <w:style w:type="table" w:default="1" w:styleId="Tabelanormal">

</xml_diff>